<commit_message>
update last lab report
</commit_message>
<xml_diff>
--- a/labs/lab08/report.docx
+++ b/labs/lab08/report.docx
@@ -546,7 +546,7 @@
           <v:shape id="_x0000_i1025" type="#_x0000_t75" style="width:10.5pt;height:11.25pt" o:ole="">
             <v:imagedata r:id="rId8" o:title=""/>
           </v:shape>
-          <o:OLEObject Type="Embed" ProgID="Equation.DSMT4" ShapeID="_x0000_i1025" DrawAspect="Content" ObjectID="_1542388821" r:id="rId9"/>
+          <o:OLEObject Type="Embed" ProgID="Equation.DSMT4" ShapeID="_x0000_i1025" DrawAspect="Content" ObjectID="_1542393796" r:id="rId9"/>
         </w:object>
       </w:r>
       <w:r>
@@ -576,7 +576,7 @@
           <v:shape id="_x0000_i1026" type="#_x0000_t75" style="width:87pt;height:15pt" o:ole="">
             <v:imagedata r:id="rId10" o:title=""/>
           </v:shape>
-          <o:OLEObject Type="Embed" ProgID="Equation.DSMT4" ShapeID="_x0000_i1026" DrawAspect="Content" ObjectID="_1542388822" r:id="rId11"/>
+          <o:OLEObject Type="Embed" ProgID="Equation.DSMT4" ShapeID="_x0000_i1026" DrawAspect="Content" ObjectID="_1542393797" r:id="rId11"/>
         </w:object>
       </w:r>
       <w:r>
@@ -594,7 +594,7 @@
           <v:shape id="_x0000_i1027" type="#_x0000_t75" style="width:79.5pt;height:15pt" o:ole="">
             <v:imagedata r:id="rId12" o:title=""/>
           </v:shape>
-          <o:OLEObject Type="Embed" ProgID="Equation.DSMT4" ShapeID="_x0000_i1027" DrawAspect="Content" ObjectID="_1542388823" r:id="rId13"/>
+          <o:OLEObject Type="Embed" ProgID="Equation.DSMT4" ShapeID="_x0000_i1027" DrawAspect="Content" ObjectID="_1542393798" r:id="rId13"/>
         </w:object>
       </w:r>
       <w:r>
@@ -790,13 +790,7 @@
             <w:rPr>
               <w:rFonts w:ascii="Cambria Math" w:hAnsi="Cambria Math"/>
             </w:rPr>
-            <m:t>[k]</m:t>
-          </m:r>
-          <m:r>
-            <w:rPr>
-              <w:rFonts w:ascii="Cambria Math" w:hAnsi="Cambria Math"/>
-            </w:rPr>
-            <m:t>=T</m:t>
+            <m:t>[k]=T</m:t>
           </m:r>
           <m:nary>
             <m:naryPr>
@@ -830,13 +824,7 @@
                 <w:rPr>
                   <w:rFonts w:ascii="Cambria Math" w:hAnsi="Cambria Math"/>
                 </w:rPr>
-                <m:t>x</m:t>
-              </m:r>
-              <m:r>
-                <w:rPr>
-                  <w:rFonts w:ascii="Cambria Math" w:hAnsi="Cambria Math"/>
-                </w:rPr>
-                <m:t>[n]</m:t>
+                <m:t>x[n]</m:t>
               </m:r>
               <m:sSup>
                 <m:sSupPr>
@@ -1073,31 +1061,13 @@
           <w:rPr>
             <w:rFonts w:ascii="Cambria Math" w:eastAsiaTheme="minorEastAsia" w:hAnsi="Cambria Math"/>
           </w:rPr>
-          <m:t xml:space="preserve"> </m:t>
-        </m:r>
-        <m:r>
-          <w:rPr>
-            <w:rFonts w:ascii="Cambria Math" w:eastAsiaTheme="minorEastAsia" w:hAnsi="Cambria Math"/>
-          </w:rPr>
-          <m:t>n</m:t>
+          <m:t xml:space="preserve"> n</m:t>
         </m:r>
         <m:r>
           <w:rPr>
             <w:rFonts w:ascii="Cambria Math" w:hAnsi="Cambria Math"/>
           </w:rPr>
-          <m:t>=0,1,2,…,N-2,</m:t>
-        </m:r>
-        <m:r>
-          <w:rPr>
-            <w:rFonts w:ascii="Cambria Math" w:hAnsi="Cambria Math"/>
-          </w:rPr>
-          <m:t xml:space="preserve"> </m:t>
-        </m:r>
-        <m:r>
-          <w:rPr>
-            <w:rFonts w:ascii="Cambria Math" w:hAnsi="Cambria Math"/>
-          </w:rPr>
-          <m:t>N-1</m:t>
+          <m:t>=0,1,2,…,N-2, N-1</m:t>
         </m:r>
       </m:oMath>
       <w:r>
@@ -1826,13 +1796,7 @@
                 <w:rPr>
                   <w:rFonts w:ascii="Cambria Math" w:eastAsiaTheme="minorEastAsia" w:hAnsi="Cambria Math"/>
                 </w:rPr>
-                <m:t>-jπf</m:t>
-              </m:r>
-              <m:r>
-                <w:rPr>
-                  <w:rFonts w:ascii="Cambria Math" w:eastAsiaTheme="minorEastAsia" w:hAnsi="Cambria Math"/>
-                </w:rPr>
-                <m:t>τ</m:t>
+                <m:t>-jπfτ</m:t>
               </m:r>
             </m:sup>
           </m:sSup>
@@ -2050,13 +2014,7 @@
                 <w:rPr>
                   <w:rFonts w:ascii="Cambria Math" w:eastAsiaTheme="minorEastAsia" w:hAnsi="Cambria Math"/>
                 </w:rPr>
-                <m:t>t</m:t>
-              </m:r>
-              <m:r>
-                <w:rPr>
-                  <w:rFonts w:ascii="Cambria Math" w:eastAsiaTheme="minorEastAsia" w:hAnsi="Cambria Math"/>
-                </w:rPr>
-                <m:t>+</m:t>
+                <m:t>t+</m:t>
               </m:r>
               <m:f>
                 <m:fPr>
@@ -2373,14 +2331,7 @@
           <w:rFonts w:eastAsiaTheme="minorEastAsia"/>
           <w:b/>
         </w:rPr>
-        <w:t xml:space="preserve">3: </w:t>
-      </w:r>
-      <w:r>
-        <w:rPr>
-          <w:rFonts w:eastAsiaTheme="minorEastAsia"/>
-          <w:b/>
-        </w:rPr>
-        <w:t>Fast Fourier Transform of p</w:t>
+        <w:t>3: Fast Fourier Transform of p</w:t>
       </w:r>
       <w:r>
         <w:rPr>
@@ -2475,14 +2426,7 @@
           <w:rFonts w:eastAsiaTheme="minorEastAsia"/>
           <w:b/>
         </w:rPr>
-        <w:t xml:space="preserve">Figure 4: </w:t>
-      </w:r>
-      <w:r>
-        <w:rPr>
-          <w:rFonts w:eastAsiaTheme="minorEastAsia"/>
-          <w:b/>
-        </w:rPr>
-        <w:t>Fast Fourier</w:t>
+        <w:t>Figure 4: Fast Fourier</w:t>
       </w:r>
       <w:r>
         <w:rPr>
@@ -2575,10 +2519,10 @@
           <w:position w:val="-12"/>
         </w:rPr>
         <w:object w:dxaOrig="1960" w:dyaOrig="380">
-          <v:shape id="_x0000_i1035" type="#_x0000_t75" style="width:97.5pt;height:19.5pt" o:ole="">
+          <v:shape id="_x0000_i1028" type="#_x0000_t75" style="width:97.5pt;height:19.5pt" o:ole="">
             <v:imagedata r:id="rId18" o:title=""/>
           </v:shape>
-          <o:OLEObject Type="Embed" ProgID="Equation.DSMT4" ShapeID="_x0000_i1035" DrawAspect="Content" ObjectID="_1542388824" r:id="rId19"/>
+          <o:OLEObject Type="Embed" ProgID="Equation.DSMT4" ShapeID="_x0000_i1028" DrawAspect="Content" ObjectID="_1542393799" r:id="rId19"/>
         </w:object>
       </w:r>
       <w:r>
@@ -2762,10 +2706,10 @@
           <w:position w:val="-12"/>
         </w:rPr>
         <w:object w:dxaOrig="1920" w:dyaOrig="360">
-          <v:shape id="_x0000_i1037" type="#_x0000_t75" style="width:96pt;height:18pt" o:ole="">
+          <v:shape id="_x0000_i1029" type="#_x0000_t75" style="width:96pt;height:18pt" o:ole="">
             <v:imagedata r:id="rId20" o:title=""/>
           </v:shape>
-          <o:OLEObject Type="Embed" ProgID="Equation.DSMT4" ShapeID="_x0000_i1037" DrawAspect="Content" ObjectID="_1542388825" r:id="rId21"/>
+          <o:OLEObject Type="Embed" ProgID="Equation.DSMT4" ShapeID="_x0000_i1029" DrawAspect="Content" ObjectID="_1542393800" r:id="rId21"/>
         </w:object>
       </w:r>
       <w:r>
@@ -2798,19 +2742,7 @@
         <w:rPr>
           <w:rFonts w:eastAsiaTheme="minorEastAsia"/>
         </w:rPr>
-        <w:t xml:space="preserve"> the </w:t>
-      </w:r>
-      <w:r>
-        <w:rPr>
-          <w:rFonts w:eastAsiaTheme="minorEastAsia"/>
-        </w:rPr>
-        <w:t>modulation</w:t>
-      </w:r>
-      <w:r>
-        <w:rPr>
-          <w:rFonts w:eastAsiaTheme="minorEastAsia"/>
-        </w:rPr>
-        <w:t xml:space="preserve"> property of Fourier Transform:</w:t>
+        <w:t xml:space="preserve"> the modulation property of Fourier Transform:</w:t>
       </w:r>
     </w:p>
     <w:p>
@@ -2929,13 +2861,7 @@
             <w:rPr>
               <w:rFonts w:ascii="Cambria Math" w:eastAsiaTheme="minorEastAsia" w:hAnsi="Cambria Math"/>
             </w:rPr>
-            <m:t>=</m:t>
-          </m:r>
-          <m:r>
-            <w:rPr>
-              <w:rFonts w:ascii="Cambria Math" w:eastAsiaTheme="minorEastAsia" w:hAnsi="Cambria Math"/>
-            </w:rPr>
-            <m:t>X</m:t>
+            <m:t>=X</m:t>
           </m:r>
           <m:d>
             <m:dPr>
@@ -2997,19 +2923,13 @@
         </m:oMathParaPr>
         <m:oMath>
           <m:r>
-            <w:rPr>
-              <w:rFonts w:ascii="Cambria Math" w:eastAsiaTheme="minorEastAsia" w:hAnsi="Cambria Math"/>
-            </w:rPr>
-            <m:t>∴</m:t>
-          </m:r>
-          <m:r>
             <m:rPr>
               <m:scr m:val="script"/>
             </m:rPr>
             <w:rPr>
               <w:rFonts w:ascii="Cambria Math" w:eastAsiaTheme="minorEastAsia" w:hAnsi="Cambria Math"/>
             </w:rPr>
-            <m:t>F</m:t>
+            <m:t>∴F</m:t>
           </m:r>
           <m:d>
             <m:dPr>
@@ -3359,13 +3279,7 @@
                 <w:rPr>
                   <w:rFonts w:ascii="Cambria Math" w:eastAsiaTheme="minorEastAsia" w:hAnsi="Cambria Math"/>
                 </w:rPr>
-                <m:t>-</m:t>
-              </m:r>
-              <m:r>
-                <w:rPr>
-                  <w:rFonts w:ascii="Cambria Math" w:eastAsiaTheme="minorEastAsia" w:hAnsi="Cambria Math"/>
-                </w:rPr>
-                <m:t>jπ</m:t>
+                <m:t>-jπ</m:t>
               </m:r>
               <m:d>
                 <m:dPr>
@@ -3381,13 +3295,7 @@
                     <w:rPr>
                       <w:rFonts w:ascii="Cambria Math" w:eastAsiaTheme="minorEastAsia" w:hAnsi="Cambria Math"/>
                     </w:rPr>
-                    <m:t>f</m:t>
-                  </m:r>
-                  <m:r>
-                    <w:rPr>
-                      <w:rFonts w:ascii="Cambria Math" w:eastAsiaTheme="minorEastAsia" w:hAnsi="Cambria Math"/>
-                    </w:rPr>
-                    <m:t>-</m:t>
+                    <m:t>f-</m:t>
                   </m:r>
                   <m:sSub>
                     <m:sSubPr>
@@ -3675,13 +3583,7 @@
                     <w:rPr>
                       <w:rFonts w:ascii="Cambria Math" w:eastAsiaTheme="minorEastAsia" w:hAnsi="Cambria Math"/>
                     </w:rPr>
-                    <m:t>f</m:t>
-                  </m:r>
-                  <m:r>
-                    <w:rPr>
-                      <w:rFonts w:ascii="Cambria Math" w:eastAsiaTheme="minorEastAsia" w:hAnsi="Cambria Math"/>
-                    </w:rPr>
-                    <m:t>-</m:t>
+                    <m:t>f-</m:t>
                   </m:r>
                   <m:sSub>
                     <m:sSubPr>
@@ -3719,8 +3621,6 @@
               </m:r>
             </m:sup>
           </m:sSup>
-          <w:bookmarkStart w:id="0" w:name="_GoBack"/>
-          <w:bookmarkEnd w:id="0"/>
           <m:r>
             <w:rPr>
               <w:rFonts w:ascii="Cambria Math" w:eastAsiaTheme="minorEastAsia" w:hAnsi="Cambria Math"/>
@@ -3914,9 +3814,9 @@
         </w:rPr>
         <w:drawing>
           <wp:inline distT="0" distB="0" distL="0" distR="0">
-            <wp:extent cx="6648450" cy="3643862"/>
+            <wp:extent cx="6599469" cy="3648075"/>
             <wp:effectExtent l="0" t="0" r="0" b="0"/>
-            <wp:docPr id="5" name="Picture 5" descr="C:\Users\Sabbir\Documents\GitHub\CMPE323\labs\lab08\figures\fig06.png"/>
+            <wp:docPr id="10" name="Picture 10" descr="C:\Users\Sabbir\Documents\GitHub\CMPE323\labs\lab08\figures\fig06.png"/>
             <wp:cNvGraphicFramePr>
               <a:graphicFrameLocks xmlns:a="http://schemas.openxmlformats.org/drawingml/2006/main" noChangeAspect="1"/>
             </wp:cNvGraphicFramePr>
@@ -3924,7 +3824,7 @@
               <a:graphicData uri="http://schemas.openxmlformats.org/drawingml/2006/picture">
                 <pic:pic xmlns:pic="http://schemas.openxmlformats.org/drawingml/2006/picture">
                   <pic:nvPicPr>
-                    <pic:cNvPr id="0" name="Picture 28" descr="C:\Users\Sabbir\Documents\GitHub\CMPE323\labs\lab08\figures\fig06.png"/>
+                    <pic:cNvPr id="0" name="Picture 7" descr="C:\Users\Sabbir\Documents\GitHub\CMPE323\labs\lab08\figures\fig06.png"/>
                     <pic:cNvPicPr>
                       <a:picLocks noChangeAspect="1" noChangeArrowheads="1"/>
                     </pic:cNvPicPr>
@@ -3937,13 +3837,13 @@
                         </a:ext>
                       </a:extLst>
                     </a:blip>
-                    <a:srcRect l="8507" t="5096" r="8026" b="4140"/>
+                    <a:srcRect l="8347" t="4458" r="8026" b="3822"/>
                     <a:stretch/>
                   </pic:blipFill>
                   <pic:spPr bwMode="auto">
                     <a:xfrm>
                       <a:off x="0" y="0"/>
-                      <a:ext cx="6652714" cy="3646199"/>
+                      <a:ext cx="6614143" cy="3656187"/>
                     </a:xfrm>
                     <a:prstGeom prst="rect">
                       <a:avLst/>
@@ -4027,9 +3927,9 @@
         <w:lastRenderedPageBreak/>
         <w:drawing>
           <wp:inline distT="0" distB="0" distL="0" distR="0">
-            <wp:extent cx="6649702" cy="3695700"/>
-            <wp:effectExtent l="0" t="0" r="0" b="0"/>
-            <wp:docPr id="6" name="Picture 6" descr="C:\Users\Sabbir\Documents\GitHub\CMPE323\labs\lab08\figures\fig07.png"/>
+            <wp:extent cx="6534150" cy="3591289"/>
+            <wp:effectExtent l="0" t="0" r="0" b="9525"/>
+            <wp:docPr id="12" name="Picture 12" descr="C:\Users\Sabbir\Documents\GitHub\CMPE323\labs\lab08\figures\fig07.png"/>
             <wp:cNvGraphicFramePr>
               <a:graphicFrameLocks xmlns:a="http://schemas.openxmlformats.org/drawingml/2006/main" noChangeAspect="1"/>
             </wp:cNvGraphicFramePr>
@@ -4037,7 +3937,7 @@
               <a:graphicData uri="http://schemas.openxmlformats.org/drawingml/2006/picture">
                 <pic:pic xmlns:pic="http://schemas.openxmlformats.org/drawingml/2006/picture">
                   <pic:nvPicPr>
-                    <pic:cNvPr id="0" name="Picture 29" descr="C:\Users\Sabbir\Documents\GitHub\CMPE323\labs\lab08\figures\fig07.png"/>
+                    <pic:cNvPr id="0" name="Picture 8" descr="C:\Users\Sabbir\Documents\GitHub\CMPE323\labs\lab08\figures\fig07.png"/>
                     <pic:cNvPicPr>
                       <a:picLocks noChangeAspect="1" noChangeArrowheads="1"/>
                     </pic:cNvPicPr>
@@ -4050,13 +3950,13 @@
                         </a:ext>
                       </a:extLst>
                     </a:blip>
-                    <a:srcRect l="8507" t="4458" r="8026" b="3503"/>
+                    <a:srcRect l="8186" t="4458" r="7705" b="3822"/>
                     <a:stretch/>
                   </pic:blipFill>
                   <pic:spPr bwMode="auto">
                     <a:xfrm>
                       <a:off x="0" y="0"/>
-                      <a:ext cx="6652327" cy="3697159"/>
+                      <a:ext cx="6540837" cy="3594964"/>
                     </a:xfrm>
                     <a:prstGeom prst="rect">
                       <a:avLst/>
@@ -4129,7 +4029,10 @@
         <w:ind w:left="540"/>
       </w:pPr>
       <w:r>
-        <w:t>Similar to before being multiplied by the complex exponential, the magnitudes of the DTFT of the three pulses appear identical. They are however shifted to the right by 5 Hz, of the value of f</w:t>
+        <w:t xml:space="preserve">Similar to before being multiplied by the complex exponential, the magnitudes of the DTFT of the three pulses appear identical. They are however shifted to the right by </w:t>
+      </w:r>
+      <w:r>
+        <w:t>f</w:t>
       </w:r>
       <w:r>
         <w:rPr>
@@ -4138,13 +4041,31 @@
         <w:t>c</w:t>
       </w:r>
       <w:r>
+        <w:t xml:space="preserve"> = </w:t>
+      </w:r>
+      <w:r>
+        <w:t>5</w:t>
+      </w:r>
+      <w:r>
+        <w:t>.009</w:t>
+      </w:r>
+      <w:r>
+        <w:t xml:space="preserve"> Hz, of the value of f</w:t>
+      </w:r>
+      <w:r>
+        <w:rPr>
+          <w:vertAlign w:val="subscript"/>
+        </w:rPr>
+        <w:t>c</w:t>
+      </w:r>
+      <w:r>
         <w:t xml:space="preserve">. </w:t>
       </w:r>
       <w:r>
-        <w:t>Consistent changes in the phases of the functions cannot be observed, but they appear to be shifted to the opposite direction instead</w:t>
-      </w:r>
-      <w:r>
-        <w:t>.</w:t>
+        <w:t>Consistent changes in the phases of the functions</w:t>
+      </w:r>
+      <w:r>
+        <w:t xml:space="preserve"> can also be observed.</w:t>
       </w:r>
     </w:p>
     <w:p>
@@ -4382,10 +4303,10 @@
           <w:position w:val="-12"/>
         </w:rPr>
         <w:object w:dxaOrig="2020" w:dyaOrig="360">
-          <v:shape id="_x0000_i1039" type="#_x0000_t75" style="width:101.25pt;height:18pt" o:ole="">
+          <v:shape id="_x0000_i1030" type="#_x0000_t75" style="width:101.25pt;height:18pt" o:ole="">
             <v:imagedata r:id="rId25" o:title=""/>
           </v:shape>
-          <o:OLEObject Type="Embed" ProgID="Equation.DSMT4" ShapeID="_x0000_i1039" DrawAspect="Content" ObjectID="_1542388826" r:id="rId26"/>
+          <o:OLEObject Type="Embed" ProgID="Equation.DSMT4" ShapeID="_x0000_i1030" DrawAspect="Content" ObjectID="_1542393801" r:id="rId26"/>
         </w:object>
       </w:r>
       <w:r>
@@ -4403,13 +4324,2491 @@
     </w:p>
     <w:p>
       <w:pPr>
+        <w:ind w:left="540"/>
+        <w:rPr>
+          <w:rFonts w:eastAsiaTheme="minorEastAsia"/>
+        </w:rPr>
+      </w:pPr>
+      <w:r>
+        <w:rPr>
+          <w:rFonts w:eastAsiaTheme="minorEastAsia"/>
+        </w:rPr>
+        <w:t>Using</w:t>
+      </w:r>
+      <w:r>
+        <w:rPr>
+          <w:rFonts w:eastAsiaTheme="minorEastAsia"/>
+        </w:rPr>
+        <w:t xml:space="preserve"> the modulation property of Fourier Transform:</w:t>
+      </w:r>
+    </w:p>
+    <w:p>
+      <w:pPr>
+        <w:ind w:left="540"/>
+        <w:rPr>
+          <w:rFonts w:eastAsiaTheme="minorEastAsia"/>
+        </w:rPr>
+      </w:pPr>
+      <m:oMathPara>
+        <m:oMath>
+          <m:r>
+            <m:rPr>
+              <m:scr m:val="script"/>
+            </m:rPr>
+            <w:rPr>
+              <w:rFonts w:ascii="Cambria Math" w:eastAsiaTheme="minorEastAsia" w:hAnsi="Cambria Math"/>
+            </w:rPr>
+            <m:t>F</m:t>
+          </m:r>
+          <m:d>
+            <m:dPr>
+              <m:ctrlPr>
+                <w:rPr>
+                  <w:rFonts w:ascii="Cambria Math" w:eastAsiaTheme="minorEastAsia" w:hAnsi="Cambria Math"/>
+                  <w:i/>
+                </w:rPr>
+              </m:ctrlPr>
+            </m:dPr>
+            <m:e>
+              <m:sSup>
+                <m:sSupPr>
+                  <m:ctrlPr>
+                    <w:rPr>
+                      <w:rFonts w:ascii="Cambria Math" w:eastAsiaTheme="minorEastAsia" w:hAnsi="Cambria Math"/>
+                      <w:i/>
+                    </w:rPr>
+                  </m:ctrlPr>
+                </m:sSupPr>
+                <m:e>
+                  <m:r>
+                    <w:rPr>
+                      <w:rFonts w:ascii="Cambria Math" w:eastAsiaTheme="minorEastAsia" w:hAnsi="Cambria Math"/>
+                    </w:rPr>
+                    <m:t>e</m:t>
+                  </m:r>
+                </m:e>
+                <m:sup>
+                  <m:r>
+                    <w:rPr>
+                      <w:rFonts w:ascii="Cambria Math" w:eastAsiaTheme="minorEastAsia" w:hAnsi="Cambria Math"/>
+                    </w:rPr>
+                    <m:t>j2π</m:t>
+                  </m:r>
+                  <m:sSub>
+                    <m:sSubPr>
+                      <m:ctrlPr>
+                        <w:rPr>
+                          <w:rFonts w:ascii="Cambria Math" w:eastAsiaTheme="minorEastAsia" w:hAnsi="Cambria Math"/>
+                          <w:i/>
+                        </w:rPr>
+                      </m:ctrlPr>
+                    </m:sSubPr>
+                    <m:e>
+                      <m:r>
+                        <w:rPr>
+                          <w:rFonts w:ascii="Cambria Math" w:eastAsiaTheme="minorEastAsia" w:hAnsi="Cambria Math"/>
+                        </w:rPr>
+                        <m:t>f</m:t>
+                      </m:r>
+                    </m:e>
+                    <m:sub>
+                      <m:r>
+                        <w:rPr>
+                          <w:rFonts w:ascii="Cambria Math" w:eastAsiaTheme="minorEastAsia" w:hAnsi="Cambria Math"/>
+                        </w:rPr>
+                        <m:t>0</m:t>
+                      </m:r>
+                    </m:sub>
+                  </m:sSub>
+                  <m:r>
+                    <w:rPr>
+                      <w:rFonts w:ascii="Cambria Math" w:eastAsiaTheme="minorEastAsia" w:hAnsi="Cambria Math"/>
+                    </w:rPr>
+                    <m:t>t</m:t>
+                  </m:r>
+                </m:sup>
+              </m:sSup>
+              <m:r>
+                <w:rPr>
+                  <w:rFonts w:ascii="Cambria Math" w:eastAsiaTheme="minorEastAsia" w:hAnsi="Cambria Math"/>
+                </w:rPr>
+                <m:t>x</m:t>
+              </m:r>
+              <m:d>
+                <m:dPr>
+                  <m:ctrlPr>
+                    <w:rPr>
+                      <w:rFonts w:ascii="Cambria Math" w:eastAsiaTheme="minorEastAsia" w:hAnsi="Cambria Math"/>
+                      <w:i/>
+                    </w:rPr>
+                  </m:ctrlPr>
+                </m:dPr>
+                <m:e>
+                  <m:r>
+                    <w:rPr>
+                      <w:rFonts w:ascii="Cambria Math" w:eastAsiaTheme="minorEastAsia" w:hAnsi="Cambria Math"/>
+                    </w:rPr>
+                    <m:t>t</m:t>
+                  </m:r>
+                </m:e>
+              </m:d>
+            </m:e>
+          </m:d>
+          <m:r>
+            <w:rPr>
+              <w:rFonts w:ascii="Cambria Math" w:eastAsiaTheme="minorEastAsia" w:hAnsi="Cambria Math"/>
+            </w:rPr>
+            <m:t>=X</m:t>
+          </m:r>
+          <m:d>
+            <m:dPr>
+              <m:ctrlPr>
+                <w:rPr>
+                  <w:rFonts w:ascii="Cambria Math" w:eastAsiaTheme="minorEastAsia" w:hAnsi="Cambria Math"/>
+                  <w:i/>
+                </w:rPr>
+              </m:ctrlPr>
+            </m:dPr>
+            <m:e>
+              <m:r>
+                <w:rPr>
+                  <w:rFonts w:ascii="Cambria Math" w:eastAsiaTheme="minorEastAsia" w:hAnsi="Cambria Math"/>
+                </w:rPr>
+                <m:t>f-</m:t>
+              </m:r>
+              <m:sSub>
+                <m:sSubPr>
+                  <m:ctrlPr>
+                    <w:rPr>
+                      <w:rFonts w:ascii="Cambria Math" w:eastAsiaTheme="minorEastAsia" w:hAnsi="Cambria Math"/>
+                      <w:i/>
+                    </w:rPr>
+                  </m:ctrlPr>
+                </m:sSubPr>
+                <m:e>
+                  <m:r>
+                    <w:rPr>
+                      <w:rFonts w:ascii="Cambria Math" w:eastAsiaTheme="minorEastAsia" w:hAnsi="Cambria Math"/>
+                    </w:rPr>
+                    <m:t>f</m:t>
+                  </m:r>
+                </m:e>
+                <m:sub>
+                  <m:r>
+                    <w:rPr>
+                      <w:rFonts w:ascii="Cambria Math" w:eastAsiaTheme="minorEastAsia" w:hAnsi="Cambria Math"/>
+                    </w:rPr>
+                    <m:t>0</m:t>
+                  </m:r>
+                </m:sub>
+              </m:sSub>
+            </m:e>
+          </m:d>
+        </m:oMath>
+      </m:oMathPara>
+    </w:p>
+    <w:p>
+      <w:pPr>
+        <w:ind w:left="540"/>
+        <w:rPr>
+          <w:rFonts w:eastAsiaTheme="minorEastAsia"/>
+        </w:rPr>
+      </w:pPr>
+      <w:r>
+        <w:rPr>
+          <w:rFonts w:eastAsiaTheme="minorEastAsia"/>
+        </w:rPr>
+        <w:t>And Euler’s Identity:</w:t>
+      </w:r>
+    </w:p>
+    <w:p>
+      <w:pPr>
+        <w:ind w:left="540"/>
+        <w:rPr>
+          <w:rFonts w:eastAsiaTheme="minorEastAsia"/>
+        </w:rPr>
+      </w:pPr>
+      <m:oMathPara>
+        <m:oMath>
+          <m:func>
+            <m:funcPr>
+              <m:ctrlPr>
+                <w:rPr>
+                  <w:rFonts w:ascii="Cambria Math" w:eastAsiaTheme="minorEastAsia" w:hAnsi="Cambria Math"/>
+                </w:rPr>
+              </m:ctrlPr>
+            </m:funcPr>
+            <m:fName>
+              <m:r>
+                <m:rPr>
+                  <m:sty m:val="p"/>
+                </m:rPr>
+                <w:rPr>
+                  <w:rFonts w:ascii="Cambria Math" w:eastAsiaTheme="minorEastAsia" w:hAnsi="Cambria Math"/>
+                </w:rPr>
+                <m:t>cos</m:t>
+              </m:r>
+            </m:fName>
+            <m:e>
+              <m:d>
+                <m:dPr>
+                  <m:ctrlPr>
+                    <w:rPr>
+                      <w:rFonts w:ascii="Cambria Math" w:eastAsiaTheme="minorEastAsia" w:hAnsi="Cambria Math"/>
+                      <w:i/>
+                    </w:rPr>
+                  </m:ctrlPr>
+                </m:dPr>
+                <m:e>
+                  <m:r>
+                    <w:rPr>
+                      <w:rFonts w:ascii="Cambria Math" w:eastAsiaTheme="minorEastAsia" w:hAnsi="Cambria Math"/>
+                    </w:rPr>
+                    <m:t>x</m:t>
+                  </m:r>
+                </m:e>
+              </m:d>
+            </m:e>
+          </m:func>
+          <m:r>
+            <w:rPr>
+              <w:rFonts w:ascii="Cambria Math" w:eastAsiaTheme="minorEastAsia" w:hAnsi="Cambria Math"/>
+            </w:rPr>
+            <m:t>=</m:t>
+          </m:r>
+          <m:f>
+            <m:fPr>
+              <m:ctrlPr>
+                <w:rPr>
+                  <w:rFonts w:ascii="Cambria Math" w:eastAsiaTheme="minorEastAsia" w:hAnsi="Cambria Math"/>
+                  <w:i/>
+                </w:rPr>
+              </m:ctrlPr>
+            </m:fPr>
+            <m:num>
+              <m:sSup>
+                <m:sSupPr>
+                  <m:ctrlPr>
+                    <w:rPr>
+                      <w:rFonts w:ascii="Cambria Math" w:eastAsiaTheme="minorEastAsia" w:hAnsi="Cambria Math"/>
+                      <w:i/>
+                    </w:rPr>
+                  </m:ctrlPr>
+                </m:sSupPr>
+                <m:e>
+                  <m:r>
+                    <w:rPr>
+                      <w:rFonts w:ascii="Cambria Math" w:eastAsiaTheme="minorEastAsia" w:hAnsi="Cambria Math"/>
+                    </w:rPr>
+                    <m:t>e</m:t>
+                  </m:r>
+                </m:e>
+                <m:sup>
+                  <m:r>
+                    <w:rPr>
+                      <w:rFonts w:ascii="Cambria Math" w:eastAsiaTheme="minorEastAsia" w:hAnsi="Cambria Math"/>
+                    </w:rPr>
+                    <m:t>jx</m:t>
+                  </m:r>
+                </m:sup>
+              </m:sSup>
+              <m:r>
+                <w:rPr>
+                  <w:rFonts w:ascii="Cambria Math" w:eastAsiaTheme="minorEastAsia" w:hAnsi="Cambria Math"/>
+                </w:rPr>
+                <m:t>-</m:t>
+              </m:r>
+              <m:sSup>
+                <m:sSupPr>
+                  <m:ctrlPr>
+                    <w:rPr>
+                      <w:rFonts w:ascii="Cambria Math" w:eastAsiaTheme="minorEastAsia" w:hAnsi="Cambria Math"/>
+                      <w:i/>
+                    </w:rPr>
+                  </m:ctrlPr>
+                </m:sSupPr>
+                <m:e>
+                  <m:r>
+                    <w:rPr>
+                      <w:rFonts w:ascii="Cambria Math" w:eastAsiaTheme="minorEastAsia" w:hAnsi="Cambria Math"/>
+                    </w:rPr>
+                    <m:t>e</m:t>
+                  </m:r>
+                </m:e>
+                <m:sup>
+                  <m:r>
+                    <w:rPr>
+                      <w:rFonts w:ascii="Cambria Math" w:eastAsiaTheme="minorEastAsia" w:hAnsi="Cambria Math"/>
+                    </w:rPr>
+                    <m:t>-jx</m:t>
+                  </m:r>
+                </m:sup>
+              </m:sSup>
+            </m:num>
+            <m:den>
+              <m:r>
+                <w:rPr>
+                  <w:rFonts w:ascii="Cambria Math" w:eastAsiaTheme="minorEastAsia" w:hAnsi="Cambria Math"/>
+                </w:rPr>
+                <m:t>2</m:t>
+              </m:r>
+            </m:den>
+          </m:f>
+        </m:oMath>
+      </m:oMathPara>
+    </w:p>
+    <w:p>
+      <w:pPr>
+        <w:ind w:left="540"/>
+        <w:rPr>
+          <w:rFonts w:eastAsiaTheme="minorEastAsia"/>
+        </w:rPr>
+      </w:pPr>
+      <m:oMath>
+        <m:r>
+          <m:rPr>
+            <m:scr m:val="script"/>
+          </m:rPr>
+          <w:rPr>
+            <w:rFonts w:ascii="Cambria Math" w:eastAsiaTheme="minorEastAsia" w:hAnsi="Cambria Math"/>
+          </w:rPr>
+          <m:t>∵F</m:t>
+        </m:r>
+        <m:d>
+          <m:dPr>
+            <m:ctrlPr>
+              <w:rPr>
+                <w:rFonts w:ascii="Cambria Math" w:eastAsiaTheme="minorEastAsia" w:hAnsi="Cambria Math"/>
+                <w:i/>
+              </w:rPr>
+            </m:ctrlPr>
+          </m:dPr>
+          <m:e>
+            <m:sSup>
+              <m:sSupPr>
+                <m:ctrlPr>
+                  <w:rPr>
+                    <w:rFonts w:ascii="Cambria Math" w:eastAsiaTheme="minorEastAsia" w:hAnsi="Cambria Math"/>
+                    <w:i/>
+                  </w:rPr>
+                </m:ctrlPr>
+              </m:sSupPr>
+              <m:e>
+                <m:r>
+                  <w:rPr>
+                    <w:rFonts w:ascii="Cambria Math" w:eastAsiaTheme="minorEastAsia" w:hAnsi="Cambria Math"/>
+                  </w:rPr>
+                  <m:t>e</m:t>
+                </m:r>
+              </m:e>
+              <m:sup>
+                <m:r>
+                  <w:rPr>
+                    <w:rFonts w:ascii="Cambria Math" w:eastAsiaTheme="minorEastAsia" w:hAnsi="Cambria Math"/>
+                  </w:rPr>
+                  <m:t>j2π</m:t>
+                </m:r>
+                <m:sSub>
+                  <m:sSubPr>
+                    <m:ctrlPr>
+                      <w:rPr>
+                        <w:rFonts w:ascii="Cambria Math" w:eastAsiaTheme="minorEastAsia" w:hAnsi="Cambria Math"/>
+                        <w:i/>
+                      </w:rPr>
+                    </m:ctrlPr>
+                  </m:sSubPr>
+                  <m:e>
+                    <m:r>
+                      <w:rPr>
+                        <w:rFonts w:ascii="Cambria Math" w:eastAsiaTheme="minorEastAsia" w:hAnsi="Cambria Math"/>
+                      </w:rPr>
+                      <m:t>f</m:t>
+                    </m:r>
+                  </m:e>
+                  <m:sub>
+                    <m:r>
+                      <w:rPr>
+                        <w:rFonts w:ascii="Cambria Math" w:eastAsiaTheme="minorEastAsia" w:hAnsi="Cambria Math"/>
+                      </w:rPr>
+                      <m:t>0</m:t>
+                    </m:r>
+                  </m:sub>
+                </m:sSub>
+                <m:r>
+                  <w:rPr>
+                    <w:rFonts w:ascii="Cambria Math" w:eastAsiaTheme="minorEastAsia" w:hAnsi="Cambria Math"/>
+                  </w:rPr>
+                  <m:t>t</m:t>
+                </m:r>
+              </m:sup>
+            </m:sSup>
+            <m:r>
+              <w:rPr>
+                <w:rFonts w:ascii="Cambria Math" w:eastAsiaTheme="minorEastAsia" w:hAnsi="Cambria Math"/>
+              </w:rPr>
+              <m:t>x</m:t>
+            </m:r>
+            <m:d>
+              <m:dPr>
+                <m:ctrlPr>
+                  <w:rPr>
+                    <w:rFonts w:ascii="Cambria Math" w:eastAsiaTheme="minorEastAsia" w:hAnsi="Cambria Math"/>
+                    <w:i/>
+                  </w:rPr>
+                </m:ctrlPr>
+              </m:dPr>
+              <m:e>
+                <m:r>
+                  <w:rPr>
+                    <w:rFonts w:ascii="Cambria Math" w:eastAsiaTheme="minorEastAsia" w:hAnsi="Cambria Math"/>
+                  </w:rPr>
+                  <m:t>t</m:t>
+                </m:r>
+              </m:e>
+            </m:d>
+          </m:e>
+        </m:d>
+        <m:r>
+          <w:rPr>
+            <w:rFonts w:ascii="Cambria Math" w:eastAsiaTheme="minorEastAsia" w:hAnsi="Cambria Math"/>
+          </w:rPr>
+          <m:t>=X</m:t>
+        </m:r>
+        <m:d>
+          <m:dPr>
+            <m:ctrlPr>
+              <w:rPr>
+                <w:rFonts w:ascii="Cambria Math" w:eastAsiaTheme="minorEastAsia" w:hAnsi="Cambria Math"/>
+                <w:i/>
+              </w:rPr>
+            </m:ctrlPr>
+          </m:dPr>
+          <m:e>
+            <m:r>
+              <w:rPr>
+                <w:rFonts w:ascii="Cambria Math" w:eastAsiaTheme="minorEastAsia" w:hAnsi="Cambria Math"/>
+              </w:rPr>
+              <m:t>f-</m:t>
+            </m:r>
+            <m:sSub>
+              <m:sSubPr>
+                <m:ctrlPr>
+                  <w:rPr>
+                    <w:rFonts w:ascii="Cambria Math" w:eastAsiaTheme="minorEastAsia" w:hAnsi="Cambria Math"/>
+                    <w:i/>
+                  </w:rPr>
+                </m:ctrlPr>
+              </m:sSubPr>
+              <m:e>
+                <m:r>
+                  <w:rPr>
+                    <w:rFonts w:ascii="Cambria Math" w:eastAsiaTheme="minorEastAsia" w:hAnsi="Cambria Math"/>
+                  </w:rPr>
+                  <m:t>f</m:t>
+                </m:r>
+              </m:e>
+              <m:sub>
+                <m:r>
+                  <w:rPr>
+                    <w:rFonts w:ascii="Cambria Math" w:eastAsiaTheme="minorEastAsia" w:hAnsi="Cambria Math"/>
+                  </w:rPr>
+                  <m:t>0</m:t>
+                </m:r>
+              </m:sub>
+            </m:sSub>
+          </m:e>
+        </m:d>
+      </m:oMath>
+      <w:r>
+        <w:rPr>
+          <w:rFonts w:eastAsiaTheme="minorEastAsia"/>
+        </w:rPr>
+        <w:t xml:space="preserve"> and </w:t>
+      </w:r>
+      <m:oMath>
+        <m:r>
+          <m:rPr>
+            <m:scr m:val="script"/>
+          </m:rPr>
+          <w:rPr>
+            <w:rFonts w:ascii="Cambria Math" w:eastAsiaTheme="minorEastAsia" w:hAnsi="Cambria Math"/>
+          </w:rPr>
+          <m:t>F</m:t>
+        </m:r>
+        <m:d>
+          <m:dPr>
+            <m:ctrlPr>
+              <w:rPr>
+                <w:rFonts w:ascii="Cambria Math" w:eastAsiaTheme="minorEastAsia" w:hAnsi="Cambria Math"/>
+                <w:i/>
+              </w:rPr>
+            </m:ctrlPr>
+          </m:dPr>
+          <m:e>
+            <m:sSup>
+              <m:sSupPr>
+                <m:ctrlPr>
+                  <w:rPr>
+                    <w:rFonts w:ascii="Cambria Math" w:eastAsiaTheme="minorEastAsia" w:hAnsi="Cambria Math"/>
+                    <w:i/>
+                  </w:rPr>
+                </m:ctrlPr>
+              </m:sSupPr>
+              <m:e>
+                <m:r>
+                  <w:rPr>
+                    <w:rFonts w:ascii="Cambria Math" w:eastAsiaTheme="minorEastAsia" w:hAnsi="Cambria Math"/>
+                  </w:rPr>
+                  <m:t>e</m:t>
+                </m:r>
+              </m:e>
+              <m:sup>
+                <m:r>
+                  <w:rPr>
+                    <w:rFonts w:ascii="Cambria Math" w:eastAsiaTheme="minorEastAsia" w:hAnsi="Cambria Math"/>
+                  </w:rPr>
+                  <m:t>-j2π</m:t>
+                </m:r>
+                <m:sSub>
+                  <m:sSubPr>
+                    <m:ctrlPr>
+                      <w:rPr>
+                        <w:rFonts w:ascii="Cambria Math" w:eastAsiaTheme="minorEastAsia" w:hAnsi="Cambria Math"/>
+                        <w:i/>
+                      </w:rPr>
+                    </m:ctrlPr>
+                  </m:sSubPr>
+                  <m:e>
+                    <m:r>
+                      <w:rPr>
+                        <w:rFonts w:ascii="Cambria Math" w:eastAsiaTheme="minorEastAsia" w:hAnsi="Cambria Math"/>
+                      </w:rPr>
+                      <m:t>f</m:t>
+                    </m:r>
+                  </m:e>
+                  <m:sub>
+                    <m:r>
+                      <w:rPr>
+                        <w:rFonts w:ascii="Cambria Math" w:eastAsiaTheme="minorEastAsia" w:hAnsi="Cambria Math"/>
+                      </w:rPr>
+                      <m:t>0</m:t>
+                    </m:r>
+                  </m:sub>
+                </m:sSub>
+                <m:r>
+                  <w:rPr>
+                    <w:rFonts w:ascii="Cambria Math" w:eastAsiaTheme="minorEastAsia" w:hAnsi="Cambria Math"/>
+                  </w:rPr>
+                  <m:t>t</m:t>
+                </m:r>
+              </m:sup>
+            </m:sSup>
+            <m:r>
+              <w:rPr>
+                <w:rFonts w:ascii="Cambria Math" w:eastAsiaTheme="minorEastAsia" w:hAnsi="Cambria Math"/>
+              </w:rPr>
+              <m:t>x</m:t>
+            </m:r>
+            <m:d>
+              <m:dPr>
+                <m:ctrlPr>
+                  <w:rPr>
+                    <w:rFonts w:ascii="Cambria Math" w:eastAsiaTheme="minorEastAsia" w:hAnsi="Cambria Math"/>
+                    <w:i/>
+                  </w:rPr>
+                </m:ctrlPr>
+              </m:dPr>
+              <m:e>
+                <m:r>
+                  <w:rPr>
+                    <w:rFonts w:ascii="Cambria Math" w:eastAsiaTheme="minorEastAsia" w:hAnsi="Cambria Math"/>
+                  </w:rPr>
+                  <m:t>t</m:t>
+                </m:r>
+              </m:e>
+            </m:d>
+          </m:e>
+        </m:d>
+        <m:r>
+          <w:rPr>
+            <w:rFonts w:ascii="Cambria Math" w:eastAsiaTheme="minorEastAsia" w:hAnsi="Cambria Math"/>
+          </w:rPr>
+          <m:t>=X</m:t>
+        </m:r>
+        <m:d>
+          <m:dPr>
+            <m:ctrlPr>
+              <w:rPr>
+                <w:rFonts w:ascii="Cambria Math" w:eastAsiaTheme="minorEastAsia" w:hAnsi="Cambria Math"/>
+                <w:i/>
+              </w:rPr>
+            </m:ctrlPr>
+          </m:dPr>
+          <m:e>
+            <m:r>
+              <w:rPr>
+                <w:rFonts w:ascii="Cambria Math" w:eastAsiaTheme="minorEastAsia" w:hAnsi="Cambria Math"/>
+              </w:rPr>
+              <m:t>f+</m:t>
+            </m:r>
+            <m:sSub>
+              <m:sSubPr>
+                <m:ctrlPr>
+                  <w:rPr>
+                    <w:rFonts w:ascii="Cambria Math" w:eastAsiaTheme="minorEastAsia" w:hAnsi="Cambria Math"/>
+                    <w:i/>
+                  </w:rPr>
+                </m:ctrlPr>
+              </m:sSubPr>
+              <m:e>
+                <m:r>
+                  <w:rPr>
+                    <w:rFonts w:ascii="Cambria Math" w:eastAsiaTheme="minorEastAsia" w:hAnsi="Cambria Math"/>
+                  </w:rPr>
+                  <m:t>f</m:t>
+                </m:r>
+              </m:e>
+              <m:sub>
+                <m:r>
+                  <w:rPr>
+                    <w:rFonts w:ascii="Cambria Math" w:eastAsiaTheme="minorEastAsia" w:hAnsi="Cambria Math"/>
+                  </w:rPr>
+                  <m:t>0</m:t>
+                </m:r>
+              </m:sub>
+            </m:sSub>
+          </m:e>
+        </m:d>
+      </m:oMath>
+    </w:p>
+    <w:p>
+      <w:pPr>
+        <w:ind w:left="540"/>
+        <w:rPr>
+          <w:rFonts w:eastAsiaTheme="minorEastAsia"/>
+        </w:rPr>
+      </w:pPr>
+      <m:oMathPara>
+        <m:oMathParaPr>
+          <m:jc m:val="left"/>
+        </m:oMathParaPr>
+        <m:oMath>
+          <m:r>
+            <m:rPr>
+              <m:scr m:val="script"/>
+            </m:rPr>
+            <w:rPr>
+              <w:rFonts w:ascii="Cambria Math" w:eastAsiaTheme="minorEastAsia" w:hAnsi="Cambria Math"/>
+            </w:rPr>
+            <w:lastRenderedPageBreak/>
+            <m:t>∴ F</m:t>
+          </m:r>
+          <m:d>
+            <m:dPr>
+              <m:ctrlPr>
+                <w:rPr>
+                  <w:rFonts w:ascii="Cambria Math" w:eastAsiaTheme="minorEastAsia" w:hAnsi="Cambria Math"/>
+                  <w:i/>
+                </w:rPr>
+              </m:ctrlPr>
+            </m:dPr>
+            <m:e>
+              <m:r>
+                <m:rPr>
+                  <m:sty m:val="p"/>
+                </m:rPr>
+                <w:rPr>
+                  <w:rFonts w:ascii="Cambria Math" w:eastAsiaTheme="minorEastAsia" w:hAnsi="Cambria Math"/>
+                </w:rPr>
+                <m:t>cos⁡</m:t>
+              </m:r>
+              <m:r>
+                <w:rPr>
+                  <w:rFonts w:ascii="Cambria Math" w:eastAsiaTheme="minorEastAsia" w:hAnsi="Cambria Math"/>
+                </w:rPr>
+                <m:t>(2π</m:t>
+              </m:r>
+              <m:sSub>
+                <m:sSubPr>
+                  <m:ctrlPr>
+                    <w:rPr>
+                      <w:rFonts w:ascii="Cambria Math" w:eastAsiaTheme="minorEastAsia" w:hAnsi="Cambria Math"/>
+                      <w:i/>
+                    </w:rPr>
+                  </m:ctrlPr>
+                </m:sSubPr>
+                <m:e>
+                  <m:r>
+                    <w:rPr>
+                      <w:rFonts w:ascii="Cambria Math" w:eastAsiaTheme="minorEastAsia" w:hAnsi="Cambria Math"/>
+                    </w:rPr>
+                    <m:t>f</m:t>
+                  </m:r>
+                </m:e>
+                <m:sub>
+                  <m:r>
+                    <w:rPr>
+                      <w:rFonts w:ascii="Cambria Math" w:eastAsiaTheme="minorEastAsia" w:hAnsi="Cambria Math"/>
+                    </w:rPr>
+                    <m:t>c</m:t>
+                  </m:r>
+                </m:sub>
+              </m:sSub>
+              <m:r>
+                <w:rPr>
+                  <w:rFonts w:ascii="Cambria Math" w:eastAsiaTheme="minorEastAsia" w:hAnsi="Cambria Math"/>
+                </w:rPr>
+                <m:t>t)x</m:t>
+              </m:r>
+              <m:d>
+                <m:dPr>
+                  <m:ctrlPr>
+                    <w:rPr>
+                      <w:rFonts w:ascii="Cambria Math" w:eastAsiaTheme="minorEastAsia" w:hAnsi="Cambria Math"/>
+                      <w:i/>
+                    </w:rPr>
+                  </m:ctrlPr>
+                </m:dPr>
+                <m:e>
+                  <m:r>
+                    <w:rPr>
+                      <w:rFonts w:ascii="Cambria Math" w:eastAsiaTheme="minorEastAsia" w:hAnsi="Cambria Math"/>
+                    </w:rPr>
+                    <m:t>t</m:t>
+                  </m:r>
+                </m:e>
+              </m:d>
+            </m:e>
+          </m:d>
+          <m:r>
+            <w:rPr>
+              <w:rFonts w:ascii="Cambria Math" w:eastAsiaTheme="minorEastAsia" w:hAnsi="Cambria Math"/>
+            </w:rPr>
+            <m:t>=</m:t>
+          </m:r>
+          <m:f>
+            <m:fPr>
+              <m:ctrlPr>
+                <w:rPr>
+                  <w:rFonts w:ascii="Cambria Math" w:eastAsiaTheme="minorEastAsia" w:hAnsi="Cambria Math"/>
+                  <w:i/>
+                </w:rPr>
+              </m:ctrlPr>
+            </m:fPr>
+            <m:num>
+              <m:r>
+                <w:rPr>
+                  <w:rFonts w:ascii="Cambria Math" w:eastAsiaTheme="minorEastAsia" w:hAnsi="Cambria Math"/>
+                </w:rPr>
+                <m:t>1</m:t>
+              </m:r>
+            </m:num>
+            <m:den>
+              <m:r>
+                <w:rPr>
+                  <w:rFonts w:ascii="Cambria Math" w:eastAsiaTheme="minorEastAsia" w:hAnsi="Cambria Math"/>
+                </w:rPr>
+                <m:t>2</m:t>
+              </m:r>
+            </m:den>
+          </m:f>
+          <m:d>
+            <m:dPr>
+              <m:ctrlPr>
+                <w:rPr>
+                  <w:rFonts w:ascii="Cambria Math" w:eastAsiaTheme="minorEastAsia" w:hAnsi="Cambria Math"/>
+                  <w:i/>
+                </w:rPr>
+              </m:ctrlPr>
+            </m:dPr>
+            <m:e>
+              <m:r>
+                <w:rPr>
+                  <w:rFonts w:ascii="Cambria Math" w:eastAsiaTheme="minorEastAsia" w:hAnsi="Cambria Math"/>
+                </w:rPr>
+                <m:t>X</m:t>
+              </m:r>
+              <m:d>
+                <m:dPr>
+                  <m:ctrlPr>
+                    <w:rPr>
+                      <w:rFonts w:ascii="Cambria Math" w:eastAsiaTheme="minorEastAsia" w:hAnsi="Cambria Math"/>
+                      <w:i/>
+                    </w:rPr>
+                  </m:ctrlPr>
+                </m:dPr>
+                <m:e>
+                  <m:r>
+                    <w:rPr>
+                      <w:rFonts w:ascii="Cambria Math" w:eastAsiaTheme="minorEastAsia" w:hAnsi="Cambria Math"/>
+                    </w:rPr>
+                    <m:t>f-</m:t>
+                  </m:r>
+                  <m:sSub>
+                    <m:sSubPr>
+                      <m:ctrlPr>
+                        <w:rPr>
+                          <w:rFonts w:ascii="Cambria Math" w:eastAsiaTheme="minorEastAsia" w:hAnsi="Cambria Math"/>
+                          <w:i/>
+                        </w:rPr>
+                      </m:ctrlPr>
+                    </m:sSubPr>
+                    <m:e>
+                      <m:r>
+                        <w:rPr>
+                          <w:rFonts w:ascii="Cambria Math" w:eastAsiaTheme="minorEastAsia" w:hAnsi="Cambria Math"/>
+                        </w:rPr>
+                        <m:t>f</m:t>
+                      </m:r>
+                    </m:e>
+                    <m:sub>
+                      <m:r>
+                        <w:rPr>
+                          <w:rFonts w:ascii="Cambria Math" w:eastAsiaTheme="minorEastAsia" w:hAnsi="Cambria Math"/>
+                        </w:rPr>
+                        <m:t>0</m:t>
+                      </m:r>
+                    </m:sub>
+                  </m:sSub>
+                </m:e>
+              </m:d>
+              <m:r>
+                <w:rPr>
+                  <w:rFonts w:ascii="Cambria Math" w:eastAsiaTheme="minorEastAsia" w:hAnsi="Cambria Math"/>
+                </w:rPr>
+                <m:t>+X</m:t>
+              </m:r>
+              <m:d>
+                <m:dPr>
+                  <m:ctrlPr>
+                    <w:rPr>
+                      <w:rFonts w:ascii="Cambria Math" w:eastAsiaTheme="minorEastAsia" w:hAnsi="Cambria Math"/>
+                      <w:i/>
+                    </w:rPr>
+                  </m:ctrlPr>
+                </m:dPr>
+                <m:e>
+                  <m:r>
+                    <w:rPr>
+                      <w:rFonts w:ascii="Cambria Math" w:eastAsiaTheme="minorEastAsia" w:hAnsi="Cambria Math"/>
+                    </w:rPr>
+                    <m:t>f+</m:t>
+                  </m:r>
+                  <m:sSub>
+                    <m:sSubPr>
+                      <m:ctrlPr>
+                        <w:rPr>
+                          <w:rFonts w:ascii="Cambria Math" w:eastAsiaTheme="minorEastAsia" w:hAnsi="Cambria Math"/>
+                          <w:i/>
+                        </w:rPr>
+                      </m:ctrlPr>
+                    </m:sSubPr>
+                    <m:e>
+                      <m:r>
+                        <w:rPr>
+                          <w:rFonts w:ascii="Cambria Math" w:eastAsiaTheme="minorEastAsia" w:hAnsi="Cambria Math"/>
+                        </w:rPr>
+                        <m:t>f</m:t>
+                      </m:r>
+                    </m:e>
+                    <m:sub>
+                      <m:r>
+                        <w:rPr>
+                          <w:rFonts w:ascii="Cambria Math" w:eastAsiaTheme="minorEastAsia" w:hAnsi="Cambria Math"/>
+                        </w:rPr>
+                        <m:t>0</m:t>
+                      </m:r>
+                    </m:sub>
+                  </m:sSub>
+                </m:e>
+              </m:d>
+            </m:e>
+          </m:d>
+        </m:oMath>
+      </m:oMathPara>
+    </w:p>
+    <w:p>
+      <w:pPr>
+        <w:ind w:left="540"/>
+        <w:rPr>
+          <w:rFonts w:eastAsiaTheme="minorEastAsia"/>
+        </w:rPr>
+      </w:pPr>
+    </w:p>
+    <w:p>
+      <w:pPr>
+        <w:ind w:left="540"/>
+        <w:rPr>
+          <w:rFonts w:eastAsiaTheme="minorEastAsia"/>
+        </w:rPr>
+      </w:pPr>
+      <m:oMathPara>
+        <m:oMathParaPr>
+          <m:jc m:val="left"/>
+        </m:oMathParaPr>
+        <m:oMath>
+          <m:r>
+            <m:rPr>
+              <m:scr m:val="script"/>
+            </m:rPr>
+            <w:rPr>
+              <w:rFonts w:ascii="Cambria Math" w:eastAsiaTheme="minorEastAsia" w:hAnsi="Cambria Math"/>
+            </w:rPr>
+            <m:t>∴ F</m:t>
+          </m:r>
+          <m:d>
+            <m:dPr>
+              <m:ctrlPr>
+                <w:rPr>
+                  <w:rFonts w:ascii="Cambria Math" w:eastAsiaTheme="minorEastAsia" w:hAnsi="Cambria Math"/>
+                  <w:i/>
+                </w:rPr>
+              </m:ctrlPr>
+            </m:dPr>
+            <m:e>
+              <m:func>
+                <m:funcPr>
+                  <m:ctrlPr>
+                    <w:rPr>
+                      <w:rFonts w:ascii="Cambria Math" w:eastAsiaTheme="minorEastAsia" w:hAnsi="Cambria Math"/>
+                    </w:rPr>
+                  </m:ctrlPr>
+                </m:funcPr>
+                <m:fName>
+                  <m:r>
+                    <m:rPr>
+                      <m:sty m:val="p"/>
+                    </m:rPr>
+                    <w:rPr>
+                      <w:rFonts w:ascii="Cambria Math" w:eastAsiaTheme="minorEastAsia" w:hAnsi="Cambria Math"/>
+                    </w:rPr>
+                    <m:t>cos</m:t>
+                  </m:r>
+                </m:fName>
+                <m:e>
+                  <m:d>
+                    <m:dPr>
+                      <m:ctrlPr>
+                        <w:rPr>
+                          <w:rFonts w:ascii="Cambria Math" w:eastAsiaTheme="minorEastAsia" w:hAnsi="Cambria Math"/>
+                          <w:i/>
+                        </w:rPr>
+                      </m:ctrlPr>
+                    </m:dPr>
+                    <m:e>
+                      <m:r>
+                        <w:rPr>
+                          <w:rFonts w:ascii="Cambria Math" w:eastAsiaTheme="minorEastAsia" w:hAnsi="Cambria Math"/>
+                        </w:rPr>
+                        <m:t>2π</m:t>
+                      </m:r>
+                      <m:sSub>
+                        <m:sSubPr>
+                          <m:ctrlPr>
+                            <w:rPr>
+                              <w:rFonts w:ascii="Cambria Math" w:eastAsiaTheme="minorEastAsia" w:hAnsi="Cambria Math"/>
+                              <w:i/>
+                            </w:rPr>
+                          </m:ctrlPr>
+                        </m:sSubPr>
+                        <m:e>
+                          <m:r>
+                            <w:rPr>
+                              <w:rFonts w:ascii="Cambria Math" w:eastAsiaTheme="minorEastAsia" w:hAnsi="Cambria Math"/>
+                            </w:rPr>
+                            <m:t>f</m:t>
+                          </m:r>
+                        </m:e>
+                        <m:sub>
+                          <m:r>
+                            <w:rPr>
+                              <w:rFonts w:ascii="Cambria Math" w:eastAsiaTheme="minorEastAsia" w:hAnsi="Cambria Math"/>
+                            </w:rPr>
+                            <m:t>c</m:t>
+                          </m:r>
+                        </m:sub>
+                      </m:sSub>
+                      <m:r>
+                        <w:rPr>
+                          <w:rFonts w:ascii="Cambria Math" w:eastAsiaTheme="minorEastAsia" w:hAnsi="Cambria Math"/>
+                        </w:rPr>
+                        <m:t>t</m:t>
+                      </m:r>
+                    </m:e>
+                  </m:d>
+                </m:e>
+              </m:func>
+              <m:sSub>
+                <m:sSubPr>
+                  <m:ctrlPr>
+                    <w:rPr>
+                      <w:rFonts w:ascii="Cambria Math" w:eastAsiaTheme="minorEastAsia" w:hAnsi="Cambria Math"/>
+                      <w:i/>
+                    </w:rPr>
+                  </m:ctrlPr>
+                </m:sSubPr>
+                <m:e>
+                  <m:r>
+                    <w:rPr>
+                      <w:rFonts w:ascii="Cambria Math" w:eastAsiaTheme="minorEastAsia" w:hAnsi="Cambria Math"/>
+                    </w:rPr>
+                    <m:t>p</m:t>
+                  </m:r>
+                </m:e>
+                <m:sub>
+                  <m:r>
+                    <w:rPr>
+                      <w:rFonts w:ascii="Cambria Math" w:eastAsiaTheme="minorEastAsia" w:hAnsi="Cambria Math"/>
+                    </w:rPr>
+                    <m:t>1</m:t>
+                  </m:r>
+                </m:sub>
+              </m:sSub>
+              <m:d>
+                <m:dPr>
+                  <m:ctrlPr>
+                    <w:rPr>
+                      <w:rFonts w:ascii="Cambria Math" w:eastAsiaTheme="minorEastAsia" w:hAnsi="Cambria Math"/>
+                      <w:i/>
+                    </w:rPr>
+                  </m:ctrlPr>
+                </m:dPr>
+                <m:e>
+                  <m:r>
+                    <w:rPr>
+                      <w:rFonts w:ascii="Cambria Math" w:eastAsiaTheme="minorEastAsia" w:hAnsi="Cambria Math"/>
+                    </w:rPr>
+                    <m:t>t</m:t>
+                  </m:r>
+                </m:e>
+              </m:d>
+            </m:e>
+          </m:d>
+        </m:oMath>
+      </m:oMathPara>
+    </w:p>
+    <w:p>
+      <w:pPr>
+        <w:ind w:left="540"/>
+        <w:rPr>
+          <w:rFonts w:eastAsiaTheme="minorEastAsia"/>
+        </w:rPr>
+      </w:pPr>
+      <m:oMathPara>
+        <m:oMathParaPr>
+          <m:jc m:val="left"/>
+        </m:oMathParaPr>
+        <m:oMath>
+          <m:r>
+            <w:rPr>
+              <w:rFonts w:ascii="Cambria Math" w:eastAsiaTheme="minorEastAsia" w:hAnsi="Cambria Math"/>
+            </w:rPr>
+            <m:t>=</m:t>
+          </m:r>
+          <m:f>
+            <m:fPr>
+              <m:ctrlPr>
+                <w:rPr>
+                  <w:rFonts w:ascii="Cambria Math" w:eastAsiaTheme="minorEastAsia" w:hAnsi="Cambria Math"/>
+                  <w:i/>
+                </w:rPr>
+              </m:ctrlPr>
+            </m:fPr>
+            <m:num>
+              <m:r>
+                <w:rPr>
+                  <w:rFonts w:ascii="Cambria Math" w:eastAsiaTheme="minorEastAsia" w:hAnsi="Cambria Math"/>
+                </w:rPr>
+                <m:t>1</m:t>
+              </m:r>
+            </m:num>
+            <m:den>
+              <m:r>
+                <w:rPr>
+                  <w:rFonts w:ascii="Cambria Math" w:eastAsiaTheme="minorEastAsia" w:hAnsi="Cambria Math"/>
+                </w:rPr>
+                <m:t>2</m:t>
+              </m:r>
+            </m:den>
+          </m:f>
+          <m:d>
+            <m:dPr>
+              <m:ctrlPr>
+                <w:rPr>
+                  <w:rFonts w:ascii="Cambria Math" w:eastAsiaTheme="minorEastAsia" w:hAnsi="Cambria Math"/>
+                  <w:i/>
+                </w:rPr>
+              </m:ctrlPr>
+            </m:dPr>
+            <m:e>
+              <m:r>
+                <w:rPr>
+                  <w:rFonts w:ascii="Cambria Math" w:eastAsiaTheme="minorEastAsia" w:hAnsi="Cambria Math"/>
+                </w:rPr>
+                <m:t>τsinc</m:t>
+              </m:r>
+              <m:d>
+                <m:dPr>
+                  <m:ctrlPr>
+                    <w:rPr>
+                      <w:rFonts w:ascii="Cambria Math" w:eastAsiaTheme="minorEastAsia" w:hAnsi="Cambria Math"/>
+                      <w:i/>
+                    </w:rPr>
+                  </m:ctrlPr>
+                </m:dPr>
+                <m:e>
+                  <m:r>
+                    <w:rPr>
+                      <w:rFonts w:ascii="Cambria Math" w:eastAsiaTheme="minorEastAsia" w:hAnsi="Cambria Math"/>
+                    </w:rPr>
+                    <m:t>τ</m:t>
+                  </m:r>
+                  <m:d>
+                    <m:dPr>
+                      <m:ctrlPr>
+                        <w:rPr>
+                          <w:rFonts w:ascii="Cambria Math" w:eastAsiaTheme="minorEastAsia" w:hAnsi="Cambria Math"/>
+                          <w:i/>
+                        </w:rPr>
+                      </m:ctrlPr>
+                    </m:dPr>
+                    <m:e>
+                      <m:r>
+                        <w:rPr>
+                          <w:rFonts w:ascii="Cambria Math" w:eastAsiaTheme="minorEastAsia" w:hAnsi="Cambria Math"/>
+                        </w:rPr>
+                        <m:t>f-</m:t>
+                      </m:r>
+                      <m:sSub>
+                        <m:sSubPr>
+                          <m:ctrlPr>
+                            <w:rPr>
+                              <w:rFonts w:ascii="Cambria Math" w:eastAsiaTheme="minorEastAsia" w:hAnsi="Cambria Math"/>
+                              <w:i/>
+                            </w:rPr>
+                          </m:ctrlPr>
+                        </m:sSubPr>
+                        <m:e>
+                          <m:r>
+                            <w:rPr>
+                              <w:rFonts w:ascii="Cambria Math" w:eastAsiaTheme="minorEastAsia" w:hAnsi="Cambria Math"/>
+                            </w:rPr>
+                            <m:t>f</m:t>
+                          </m:r>
+                        </m:e>
+                        <m:sub>
+                          <m:r>
+                            <w:rPr>
+                              <w:rFonts w:ascii="Cambria Math" w:eastAsiaTheme="minorEastAsia" w:hAnsi="Cambria Math"/>
+                            </w:rPr>
+                            <m:t>c</m:t>
+                          </m:r>
+                        </m:sub>
+                      </m:sSub>
+                    </m:e>
+                  </m:d>
+                </m:e>
+              </m:d>
+              <m:r>
+                <w:rPr>
+                  <w:rFonts w:ascii="Cambria Math" w:eastAsiaTheme="minorEastAsia" w:hAnsi="Cambria Math"/>
+                </w:rPr>
+                <m:t>+τsinc</m:t>
+              </m:r>
+              <m:d>
+                <m:dPr>
+                  <m:ctrlPr>
+                    <w:rPr>
+                      <w:rFonts w:ascii="Cambria Math" w:eastAsiaTheme="minorEastAsia" w:hAnsi="Cambria Math"/>
+                      <w:i/>
+                    </w:rPr>
+                  </m:ctrlPr>
+                </m:dPr>
+                <m:e>
+                  <m:r>
+                    <w:rPr>
+                      <w:rFonts w:ascii="Cambria Math" w:eastAsiaTheme="minorEastAsia" w:hAnsi="Cambria Math"/>
+                    </w:rPr>
+                    <m:t>τ</m:t>
+                  </m:r>
+                  <m:d>
+                    <m:dPr>
+                      <m:ctrlPr>
+                        <w:rPr>
+                          <w:rFonts w:ascii="Cambria Math" w:eastAsiaTheme="minorEastAsia" w:hAnsi="Cambria Math"/>
+                          <w:i/>
+                        </w:rPr>
+                      </m:ctrlPr>
+                    </m:dPr>
+                    <m:e>
+                      <m:r>
+                        <w:rPr>
+                          <w:rFonts w:ascii="Cambria Math" w:eastAsiaTheme="minorEastAsia" w:hAnsi="Cambria Math"/>
+                        </w:rPr>
+                        <m:t>f+</m:t>
+                      </m:r>
+                      <m:sSub>
+                        <m:sSubPr>
+                          <m:ctrlPr>
+                            <w:rPr>
+                              <w:rFonts w:ascii="Cambria Math" w:eastAsiaTheme="minorEastAsia" w:hAnsi="Cambria Math"/>
+                              <w:i/>
+                            </w:rPr>
+                          </m:ctrlPr>
+                        </m:sSubPr>
+                        <m:e>
+                          <m:r>
+                            <w:rPr>
+                              <w:rFonts w:ascii="Cambria Math" w:eastAsiaTheme="minorEastAsia" w:hAnsi="Cambria Math"/>
+                            </w:rPr>
+                            <m:t>f</m:t>
+                          </m:r>
+                        </m:e>
+                        <m:sub>
+                          <m:r>
+                            <w:rPr>
+                              <w:rFonts w:ascii="Cambria Math" w:eastAsiaTheme="minorEastAsia" w:hAnsi="Cambria Math"/>
+                            </w:rPr>
+                            <m:t>c</m:t>
+                          </m:r>
+                        </m:sub>
+                      </m:sSub>
+                    </m:e>
+                  </m:d>
+                </m:e>
+              </m:d>
+            </m:e>
+          </m:d>
+        </m:oMath>
+      </m:oMathPara>
+    </w:p>
+    <w:p>
+      <w:pPr>
+        <w:ind w:left="540"/>
+        <w:rPr>
+          <w:rFonts w:eastAsiaTheme="minorEastAsia"/>
+        </w:rPr>
+      </w:pPr>
+      <m:oMathPara>
+        <m:oMathParaPr>
+          <m:jc m:val="left"/>
+        </m:oMathParaPr>
+        <m:oMath>
+          <m:r>
+            <w:rPr>
+              <w:rFonts w:ascii="Cambria Math" w:eastAsiaTheme="minorEastAsia" w:hAnsi="Cambria Math"/>
+            </w:rPr>
+            <m:t>=</m:t>
+          </m:r>
+          <m:f>
+            <m:fPr>
+              <m:ctrlPr>
+                <w:rPr>
+                  <w:rFonts w:ascii="Cambria Math" w:eastAsiaTheme="minorEastAsia" w:hAnsi="Cambria Math"/>
+                  <w:i/>
+                </w:rPr>
+              </m:ctrlPr>
+            </m:fPr>
+            <m:num>
+              <m:r>
+                <w:rPr>
+                  <w:rFonts w:ascii="Cambria Math" w:eastAsiaTheme="minorEastAsia" w:hAnsi="Cambria Math"/>
+                </w:rPr>
+                <m:t>1</m:t>
+              </m:r>
+            </m:num>
+            <m:den>
+              <m:r>
+                <w:rPr>
+                  <w:rFonts w:ascii="Cambria Math" w:eastAsiaTheme="minorEastAsia" w:hAnsi="Cambria Math"/>
+                </w:rPr>
+                <m:t>2</m:t>
+              </m:r>
+            </m:den>
+          </m:f>
+          <m:d>
+            <m:dPr>
+              <m:ctrlPr>
+                <w:rPr>
+                  <w:rFonts w:ascii="Cambria Math" w:eastAsiaTheme="minorEastAsia" w:hAnsi="Cambria Math"/>
+                  <w:i/>
+                </w:rPr>
+              </m:ctrlPr>
+            </m:dPr>
+            <m:e>
+              <m:r>
+                <w:rPr>
+                  <w:rFonts w:ascii="Cambria Math" w:eastAsiaTheme="minorEastAsia" w:hAnsi="Cambria Math"/>
+                </w:rPr>
+                <m:t>sinc</m:t>
+              </m:r>
+              <m:d>
+                <m:dPr>
+                  <m:ctrlPr>
+                    <w:rPr>
+                      <w:rFonts w:ascii="Cambria Math" w:eastAsiaTheme="minorEastAsia" w:hAnsi="Cambria Math"/>
+                      <w:i/>
+                    </w:rPr>
+                  </m:ctrlPr>
+                </m:dPr>
+                <m:e>
+                  <m:r>
+                    <w:rPr>
+                      <w:rFonts w:ascii="Cambria Math" w:eastAsiaTheme="minorEastAsia" w:hAnsi="Cambria Math"/>
+                    </w:rPr>
+                    <m:t>τ</m:t>
+                  </m:r>
+                  <m:d>
+                    <m:dPr>
+                      <m:ctrlPr>
+                        <w:rPr>
+                          <w:rFonts w:ascii="Cambria Math" w:eastAsiaTheme="minorEastAsia" w:hAnsi="Cambria Math"/>
+                          <w:i/>
+                        </w:rPr>
+                      </m:ctrlPr>
+                    </m:dPr>
+                    <m:e>
+                      <m:r>
+                        <w:rPr>
+                          <w:rFonts w:ascii="Cambria Math" w:eastAsiaTheme="minorEastAsia" w:hAnsi="Cambria Math"/>
+                        </w:rPr>
+                        <m:t>f-</m:t>
+                      </m:r>
+                      <m:sSub>
+                        <m:sSubPr>
+                          <m:ctrlPr>
+                            <w:rPr>
+                              <w:rFonts w:ascii="Cambria Math" w:eastAsiaTheme="minorEastAsia" w:hAnsi="Cambria Math"/>
+                              <w:i/>
+                            </w:rPr>
+                          </m:ctrlPr>
+                        </m:sSubPr>
+                        <m:e>
+                          <m:r>
+                            <w:rPr>
+                              <w:rFonts w:ascii="Cambria Math" w:eastAsiaTheme="minorEastAsia" w:hAnsi="Cambria Math"/>
+                            </w:rPr>
+                            <m:t>f</m:t>
+                          </m:r>
+                        </m:e>
+                        <m:sub>
+                          <m:r>
+                            <w:rPr>
+                              <w:rFonts w:ascii="Cambria Math" w:eastAsiaTheme="minorEastAsia" w:hAnsi="Cambria Math"/>
+                            </w:rPr>
+                            <m:t>c</m:t>
+                          </m:r>
+                        </m:sub>
+                      </m:sSub>
+                    </m:e>
+                  </m:d>
+                </m:e>
+              </m:d>
+              <m:r>
+                <w:rPr>
+                  <w:rFonts w:ascii="Cambria Math" w:eastAsiaTheme="minorEastAsia" w:hAnsi="Cambria Math"/>
+                </w:rPr>
+                <m:t>+sinc</m:t>
+              </m:r>
+              <m:d>
+                <m:dPr>
+                  <m:ctrlPr>
+                    <w:rPr>
+                      <w:rFonts w:ascii="Cambria Math" w:eastAsiaTheme="minorEastAsia" w:hAnsi="Cambria Math"/>
+                      <w:i/>
+                    </w:rPr>
+                  </m:ctrlPr>
+                </m:dPr>
+                <m:e>
+                  <m:r>
+                    <w:rPr>
+                      <w:rFonts w:ascii="Cambria Math" w:eastAsiaTheme="minorEastAsia" w:hAnsi="Cambria Math"/>
+                    </w:rPr>
+                    <m:t>τ</m:t>
+                  </m:r>
+                  <m:d>
+                    <m:dPr>
+                      <m:ctrlPr>
+                        <w:rPr>
+                          <w:rFonts w:ascii="Cambria Math" w:eastAsiaTheme="minorEastAsia" w:hAnsi="Cambria Math"/>
+                          <w:i/>
+                        </w:rPr>
+                      </m:ctrlPr>
+                    </m:dPr>
+                    <m:e>
+                      <m:r>
+                        <w:rPr>
+                          <w:rFonts w:ascii="Cambria Math" w:eastAsiaTheme="minorEastAsia" w:hAnsi="Cambria Math"/>
+                        </w:rPr>
+                        <m:t>f+</m:t>
+                      </m:r>
+                      <m:sSub>
+                        <m:sSubPr>
+                          <m:ctrlPr>
+                            <w:rPr>
+                              <w:rFonts w:ascii="Cambria Math" w:eastAsiaTheme="minorEastAsia" w:hAnsi="Cambria Math"/>
+                              <w:i/>
+                            </w:rPr>
+                          </m:ctrlPr>
+                        </m:sSubPr>
+                        <m:e>
+                          <m:r>
+                            <w:rPr>
+                              <w:rFonts w:ascii="Cambria Math" w:eastAsiaTheme="minorEastAsia" w:hAnsi="Cambria Math"/>
+                            </w:rPr>
+                            <m:t>f</m:t>
+                          </m:r>
+                        </m:e>
+                        <m:sub>
+                          <m:r>
+                            <w:rPr>
+                              <w:rFonts w:ascii="Cambria Math" w:eastAsiaTheme="minorEastAsia" w:hAnsi="Cambria Math"/>
+                            </w:rPr>
+                            <m:t>c</m:t>
+                          </m:r>
+                        </m:sub>
+                      </m:sSub>
+                    </m:e>
+                  </m:d>
+                </m:e>
+              </m:d>
+            </m:e>
+          </m:d>
+        </m:oMath>
+      </m:oMathPara>
+    </w:p>
+    <w:p>
+      <w:pPr>
+        <w:ind w:left="540"/>
+        <w:jc w:val="both"/>
+        <w:rPr>
+          <w:rFonts w:eastAsiaTheme="minorEastAsia"/>
+        </w:rPr>
+      </w:pPr>
+    </w:p>
+    <w:p>
+      <w:pPr>
+        <w:ind w:left="540"/>
+        <w:jc w:val="both"/>
+        <w:rPr>
+          <w:rFonts w:eastAsiaTheme="minorEastAsia"/>
+        </w:rPr>
+      </w:pPr>
+    </w:p>
+    <w:p>
+      <w:pPr>
+        <w:ind w:left="540"/>
+        <w:rPr>
+          <w:rFonts w:eastAsiaTheme="minorEastAsia"/>
+        </w:rPr>
+      </w:pPr>
+      <m:oMathPara>
+        <m:oMathParaPr>
+          <m:jc m:val="left"/>
+        </m:oMathParaPr>
+        <m:oMath>
+          <m:r>
+            <m:rPr>
+              <m:scr m:val="script"/>
+            </m:rPr>
+            <w:rPr>
+              <w:rFonts w:ascii="Cambria Math" w:eastAsiaTheme="minorEastAsia" w:hAnsi="Cambria Math"/>
+            </w:rPr>
+            <m:t>∴F</m:t>
+          </m:r>
+          <m:d>
+            <m:dPr>
+              <m:ctrlPr>
+                <w:rPr>
+                  <w:rFonts w:ascii="Cambria Math" w:eastAsiaTheme="minorEastAsia" w:hAnsi="Cambria Math"/>
+                  <w:i/>
+                </w:rPr>
+              </m:ctrlPr>
+            </m:dPr>
+            <m:e>
+              <m:func>
+                <m:funcPr>
+                  <m:ctrlPr>
+                    <w:rPr>
+                      <w:rFonts w:ascii="Cambria Math" w:eastAsiaTheme="minorEastAsia" w:hAnsi="Cambria Math"/>
+                    </w:rPr>
+                  </m:ctrlPr>
+                </m:funcPr>
+                <m:fName>
+                  <m:r>
+                    <m:rPr>
+                      <m:sty m:val="p"/>
+                    </m:rPr>
+                    <w:rPr>
+                      <w:rFonts w:ascii="Cambria Math" w:eastAsiaTheme="minorEastAsia" w:hAnsi="Cambria Math"/>
+                    </w:rPr>
+                    <m:t>cos</m:t>
+                  </m:r>
+                </m:fName>
+                <m:e>
+                  <m:d>
+                    <m:dPr>
+                      <m:ctrlPr>
+                        <w:rPr>
+                          <w:rFonts w:ascii="Cambria Math" w:eastAsiaTheme="minorEastAsia" w:hAnsi="Cambria Math"/>
+                          <w:i/>
+                        </w:rPr>
+                      </m:ctrlPr>
+                    </m:dPr>
+                    <m:e>
+                      <m:r>
+                        <w:rPr>
+                          <w:rFonts w:ascii="Cambria Math" w:eastAsiaTheme="minorEastAsia" w:hAnsi="Cambria Math"/>
+                        </w:rPr>
+                        <m:t>2π</m:t>
+                      </m:r>
+                      <m:sSub>
+                        <m:sSubPr>
+                          <m:ctrlPr>
+                            <w:rPr>
+                              <w:rFonts w:ascii="Cambria Math" w:eastAsiaTheme="minorEastAsia" w:hAnsi="Cambria Math"/>
+                              <w:i/>
+                            </w:rPr>
+                          </m:ctrlPr>
+                        </m:sSubPr>
+                        <m:e>
+                          <m:r>
+                            <w:rPr>
+                              <w:rFonts w:ascii="Cambria Math" w:eastAsiaTheme="minorEastAsia" w:hAnsi="Cambria Math"/>
+                            </w:rPr>
+                            <m:t>f</m:t>
+                          </m:r>
+                        </m:e>
+                        <m:sub>
+                          <m:r>
+                            <w:rPr>
+                              <w:rFonts w:ascii="Cambria Math" w:eastAsiaTheme="minorEastAsia" w:hAnsi="Cambria Math"/>
+                            </w:rPr>
+                            <m:t>c</m:t>
+                          </m:r>
+                        </m:sub>
+                      </m:sSub>
+                      <m:r>
+                        <w:rPr>
+                          <w:rFonts w:ascii="Cambria Math" w:eastAsiaTheme="minorEastAsia" w:hAnsi="Cambria Math"/>
+                        </w:rPr>
+                        <m:t>t</m:t>
+                      </m:r>
+                    </m:e>
+                  </m:d>
+                </m:e>
+              </m:func>
+              <m:sSub>
+                <m:sSubPr>
+                  <m:ctrlPr>
+                    <w:rPr>
+                      <w:rFonts w:ascii="Cambria Math" w:eastAsiaTheme="minorEastAsia" w:hAnsi="Cambria Math"/>
+                      <w:i/>
+                    </w:rPr>
+                  </m:ctrlPr>
+                </m:sSubPr>
+                <m:e>
+                  <m:r>
+                    <w:rPr>
+                      <w:rFonts w:ascii="Cambria Math" w:eastAsiaTheme="minorEastAsia" w:hAnsi="Cambria Math"/>
+                    </w:rPr>
+                    <m:t>p</m:t>
+                  </m:r>
+                </m:e>
+                <m:sub>
+                  <m:r>
+                    <w:rPr>
+                      <w:rFonts w:ascii="Cambria Math" w:eastAsiaTheme="minorEastAsia" w:hAnsi="Cambria Math"/>
+                    </w:rPr>
+                    <m:t>2</m:t>
+                  </m:r>
+                </m:sub>
+              </m:sSub>
+              <m:d>
+                <m:dPr>
+                  <m:ctrlPr>
+                    <w:rPr>
+                      <w:rFonts w:ascii="Cambria Math" w:eastAsiaTheme="minorEastAsia" w:hAnsi="Cambria Math"/>
+                      <w:i/>
+                    </w:rPr>
+                  </m:ctrlPr>
+                </m:dPr>
+                <m:e>
+                  <m:r>
+                    <w:rPr>
+                      <w:rFonts w:ascii="Cambria Math" w:eastAsiaTheme="minorEastAsia" w:hAnsi="Cambria Math"/>
+                    </w:rPr>
+                    <m:t>t</m:t>
+                  </m:r>
+                </m:e>
+              </m:d>
+            </m:e>
+          </m:d>
+          <m:r>
+            <w:rPr>
+              <w:rFonts w:ascii="Cambria Math" w:eastAsiaTheme="minorEastAsia" w:hAnsi="Cambria Math"/>
+            </w:rPr>
+            <m:t>=</m:t>
+          </m:r>
+          <m:f>
+            <m:fPr>
+              <m:ctrlPr>
+                <w:rPr>
+                  <w:rFonts w:ascii="Cambria Math" w:eastAsiaTheme="minorEastAsia" w:hAnsi="Cambria Math"/>
+                  <w:i/>
+                </w:rPr>
+              </m:ctrlPr>
+            </m:fPr>
+            <m:num>
+              <m:r>
+                <w:rPr>
+                  <w:rFonts w:ascii="Cambria Math" w:eastAsiaTheme="minorEastAsia" w:hAnsi="Cambria Math"/>
+                </w:rPr>
+                <m:t>1</m:t>
+              </m:r>
+            </m:num>
+            <m:den>
+              <m:r>
+                <w:rPr>
+                  <w:rFonts w:ascii="Cambria Math" w:eastAsiaTheme="minorEastAsia" w:hAnsi="Cambria Math"/>
+                </w:rPr>
+                <m:t>2</m:t>
+              </m:r>
+            </m:den>
+          </m:f>
+          <m:r>
+            <w:rPr>
+              <w:rFonts w:ascii="Cambria Math" w:eastAsiaTheme="minorEastAsia" w:hAnsi="Cambria Math"/>
+            </w:rPr>
+            <m:t>τ</m:t>
+          </m:r>
+          <m:d>
+            <m:dPr>
+              <m:ctrlPr>
+                <w:rPr>
+                  <w:rFonts w:ascii="Cambria Math" w:eastAsiaTheme="minorEastAsia" w:hAnsi="Cambria Math"/>
+                  <w:i/>
+                </w:rPr>
+              </m:ctrlPr>
+            </m:dPr>
+            <m:e>
+              <m:sSup>
+                <m:sSupPr>
+                  <m:ctrlPr>
+                    <w:rPr>
+                      <w:rFonts w:ascii="Cambria Math" w:eastAsiaTheme="minorEastAsia" w:hAnsi="Cambria Math"/>
+                      <w:i/>
+                    </w:rPr>
+                  </m:ctrlPr>
+                </m:sSupPr>
+                <m:e>
+                  <m:r>
+                    <w:rPr>
+                      <w:rFonts w:ascii="Cambria Math" w:eastAsiaTheme="minorEastAsia" w:hAnsi="Cambria Math"/>
+                    </w:rPr>
+                    <m:t>e</m:t>
+                  </m:r>
+                </m:e>
+                <m:sup>
+                  <m:r>
+                    <w:rPr>
+                      <w:rFonts w:ascii="Cambria Math" w:eastAsiaTheme="minorEastAsia" w:hAnsi="Cambria Math"/>
+                    </w:rPr>
+                    <m:t>-jπ</m:t>
+                  </m:r>
+                  <m:d>
+                    <m:dPr>
+                      <m:ctrlPr>
+                        <w:rPr>
+                          <w:rFonts w:ascii="Cambria Math" w:eastAsiaTheme="minorEastAsia" w:hAnsi="Cambria Math"/>
+                          <w:i/>
+                        </w:rPr>
+                      </m:ctrlPr>
+                    </m:dPr>
+                    <m:e>
+                      <m:r>
+                        <w:rPr>
+                          <w:rFonts w:ascii="Cambria Math" w:eastAsiaTheme="minorEastAsia" w:hAnsi="Cambria Math"/>
+                        </w:rPr>
+                        <m:t>f-</m:t>
+                      </m:r>
+                      <m:sSub>
+                        <m:sSubPr>
+                          <m:ctrlPr>
+                            <w:rPr>
+                              <w:rFonts w:ascii="Cambria Math" w:eastAsiaTheme="minorEastAsia" w:hAnsi="Cambria Math"/>
+                              <w:i/>
+                            </w:rPr>
+                          </m:ctrlPr>
+                        </m:sSubPr>
+                        <m:e>
+                          <m:r>
+                            <w:rPr>
+                              <w:rFonts w:ascii="Cambria Math" w:eastAsiaTheme="minorEastAsia" w:hAnsi="Cambria Math"/>
+                            </w:rPr>
+                            <m:t>f</m:t>
+                          </m:r>
+                        </m:e>
+                        <m:sub>
+                          <m:r>
+                            <w:rPr>
+                              <w:rFonts w:ascii="Cambria Math" w:eastAsiaTheme="minorEastAsia" w:hAnsi="Cambria Math"/>
+                            </w:rPr>
+                            <m:t>c</m:t>
+                          </m:r>
+                        </m:sub>
+                      </m:sSub>
+                    </m:e>
+                  </m:d>
+                  <m:r>
+                    <w:rPr>
+                      <w:rFonts w:ascii="Cambria Math" w:eastAsiaTheme="minorEastAsia" w:hAnsi="Cambria Math"/>
+                    </w:rPr>
+                    <m:t>τ</m:t>
+                  </m:r>
+                </m:sup>
+              </m:sSup>
+              <m:r>
+                <w:rPr>
+                  <w:rFonts w:ascii="Cambria Math" w:eastAsiaTheme="minorEastAsia" w:hAnsi="Cambria Math"/>
+                </w:rPr>
+                <m:t>sinc</m:t>
+              </m:r>
+              <m:d>
+                <m:dPr>
+                  <m:ctrlPr>
+                    <w:rPr>
+                      <w:rFonts w:ascii="Cambria Math" w:eastAsiaTheme="minorEastAsia" w:hAnsi="Cambria Math"/>
+                      <w:i/>
+                    </w:rPr>
+                  </m:ctrlPr>
+                </m:dPr>
+                <m:e>
+                  <m:r>
+                    <w:rPr>
+                      <w:rFonts w:ascii="Cambria Math" w:eastAsiaTheme="minorEastAsia" w:hAnsi="Cambria Math"/>
+                    </w:rPr>
+                    <m:t>τ</m:t>
+                  </m:r>
+                  <m:d>
+                    <m:dPr>
+                      <m:ctrlPr>
+                        <w:rPr>
+                          <w:rFonts w:ascii="Cambria Math" w:eastAsiaTheme="minorEastAsia" w:hAnsi="Cambria Math"/>
+                          <w:i/>
+                        </w:rPr>
+                      </m:ctrlPr>
+                    </m:dPr>
+                    <m:e>
+                      <m:r>
+                        <w:rPr>
+                          <w:rFonts w:ascii="Cambria Math" w:eastAsiaTheme="minorEastAsia" w:hAnsi="Cambria Math"/>
+                        </w:rPr>
+                        <m:t>f-</m:t>
+                      </m:r>
+                      <m:sSub>
+                        <m:sSubPr>
+                          <m:ctrlPr>
+                            <w:rPr>
+                              <w:rFonts w:ascii="Cambria Math" w:eastAsiaTheme="minorEastAsia" w:hAnsi="Cambria Math"/>
+                              <w:i/>
+                            </w:rPr>
+                          </m:ctrlPr>
+                        </m:sSubPr>
+                        <m:e>
+                          <m:r>
+                            <w:rPr>
+                              <w:rFonts w:ascii="Cambria Math" w:eastAsiaTheme="minorEastAsia" w:hAnsi="Cambria Math"/>
+                            </w:rPr>
+                            <m:t>f</m:t>
+                          </m:r>
+                        </m:e>
+                        <m:sub>
+                          <m:r>
+                            <w:rPr>
+                              <w:rFonts w:ascii="Cambria Math" w:eastAsiaTheme="minorEastAsia" w:hAnsi="Cambria Math"/>
+                            </w:rPr>
+                            <m:t>c</m:t>
+                          </m:r>
+                        </m:sub>
+                      </m:sSub>
+                    </m:e>
+                  </m:d>
+                </m:e>
+              </m:d>
+              <m:r>
+                <w:rPr>
+                  <w:rFonts w:ascii="Cambria Math" w:eastAsiaTheme="minorEastAsia" w:hAnsi="Cambria Math"/>
+                </w:rPr>
+                <m:t>+</m:t>
+              </m:r>
+              <m:sSup>
+                <m:sSupPr>
+                  <m:ctrlPr>
+                    <w:rPr>
+                      <w:rFonts w:ascii="Cambria Math" w:eastAsiaTheme="minorEastAsia" w:hAnsi="Cambria Math"/>
+                      <w:i/>
+                    </w:rPr>
+                  </m:ctrlPr>
+                </m:sSupPr>
+                <m:e>
+                  <m:r>
+                    <w:rPr>
+                      <w:rFonts w:ascii="Cambria Math" w:eastAsiaTheme="minorEastAsia" w:hAnsi="Cambria Math"/>
+                    </w:rPr>
+                    <m:t>e</m:t>
+                  </m:r>
+                </m:e>
+                <m:sup>
+                  <m:r>
+                    <w:rPr>
+                      <w:rFonts w:ascii="Cambria Math" w:eastAsiaTheme="minorEastAsia" w:hAnsi="Cambria Math"/>
+                    </w:rPr>
+                    <m:t>-jπ</m:t>
+                  </m:r>
+                  <m:d>
+                    <m:dPr>
+                      <m:ctrlPr>
+                        <w:rPr>
+                          <w:rFonts w:ascii="Cambria Math" w:eastAsiaTheme="minorEastAsia" w:hAnsi="Cambria Math"/>
+                          <w:i/>
+                        </w:rPr>
+                      </m:ctrlPr>
+                    </m:dPr>
+                    <m:e>
+                      <m:r>
+                        <w:rPr>
+                          <w:rFonts w:ascii="Cambria Math" w:eastAsiaTheme="minorEastAsia" w:hAnsi="Cambria Math"/>
+                        </w:rPr>
+                        <m:t>f+</m:t>
+                      </m:r>
+                      <m:sSub>
+                        <m:sSubPr>
+                          <m:ctrlPr>
+                            <w:rPr>
+                              <w:rFonts w:ascii="Cambria Math" w:eastAsiaTheme="minorEastAsia" w:hAnsi="Cambria Math"/>
+                              <w:i/>
+                            </w:rPr>
+                          </m:ctrlPr>
+                        </m:sSubPr>
+                        <m:e>
+                          <m:r>
+                            <w:rPr>
+                              <w:rFonts w:ascii="Cambria Math" w:eastAsiaTheme="minorEastAsia" w:hAnsi="Cambria Math"/>
+                            </w:rPr>
+                            <m:t>f</m:t>
+                          </m:r>
+                        </m:e>
+                        <m:sub>
+                          <m:r>
+                            <w:rPr>
+                              <w:rFonts w:ascii="Cambria Math" w:eastAsiaTheme="minorEastAsia" w:hAnsi="Cambria Math"/>
+                            </w:rPr>
+                            <m:t>c</m:t>
+                          </m:r>
+                        </m:sub>
+                      </m:sSub>
+                    </m:e>
+                  </m:d>
+                  <m:r>
+                    <w:rPr>
+                      <w:rFonts w:ascii="Cambria Math" w:eastAsiaTheme="minorEastAsia" w:hAnsi="Cambria Math"/>
+                    </w:rPr>
+                    <m:t>τ</m:t>
+                  </m:r>
+                </m:sup>
+              </m:sSup>
+              <m:r>
+                <w:rPr>
+                  <w:rFonts w:ascii="Cambria Math" w:eastAsiaTheme="minorEastAsia" w:hAnsi="Cambria Math"/>
+                </w:rPr>
+                <m:t>sinc</m:t>
+              </m:r>
+              <m:d>
+                <m:dPr>
+                  <m:ctrlPr>
+                    <w:rPr>
+                      <w:rFonts w:ascii="Cambria Math" w:eastAsiaTheme="minorEastAsia" w:hAnsi="Cambria Math"/>
+                      <w:i/>
+                    </w:rPr>
+                  </m:ctrlPr>
+                </m:dPr>
+                <m:e>
+                  <m:r>
+                    <w:rPr>
+                      <w:rFonts w:ascii="Cambria Math" w:eastAsiaTheme="minorEastAsia" w:hAnsi="Cambria Math"/>
+                    </w:rPr>
+                    <m:t>τ</m:t>
+                  </m:r>
+                  <m:d>
+                    <m:dPr>
+                      <m:ctrlPr>
+                        <w:rPr>
+                          <w:rFonts w:ascii="Cambria Math" w:eastAsiaTheme="minorEastAsia" w:hAnsi="Cambria Math"/>
+                          <w:i/>
+                        </w:rPr>
+                      </m:ctrlPr>
+                    </m:dPr>
+                    <m:e>
+                      <m:r>
+                        <w:rPr>
+                          <w:rFonts w:ascii="Cambria Math" w:eastAsiaTheme="minorEastAsia" w:hAnsi="Cambria Math"/>
+                        </w:rPr>
+                        <m:t>f+</m:t>
+                      </m:r>
+                      <m:sSub>
+                        <m:sSubPr>
+                          <m:ctrlPr>
+                            <w:rPr>
+                              <w:rFonts w:ascii="Cambria Math" w:eastAsiaTheme="minorEastAsia" w:hAnsi="Cambria Math"/>
+                              <w:i/>
+                            </w:rPr>
+                          </m:ctrlPr>
+                        </m:sSubPr>
+                        <m:e>
+                          <m:r>
+                            <w:rPr>
+                              <w:rFonts w:ascii="Cambria Math" w:eastAsiaTheme="minorEastAsia" w:hAnsi="Cambria Math"/>
+                            </w:rPr>
+                            <m:t>f</m:t>
+                          </m:r>
+                        </m:e>
+                        <m:sub>
+                          <m:r>
+                            <w:rPr>
+                              <w:rFonts w:ascii="Cambria Math" w:eastAsiaTheme="minorEastAsia" w:hAnsi="Cambria Math"/>
+                            </w:rPr>
+                            <m:t>c</m:t>
+                          </m:r>
+                        </m:sub>
+                      </m:sSub>
+                    </m:e>
+                  </m:d>
+                </m:e>
+              </m:d>
+            </m:e>
+          </m:d>
+        </m:oMath>
+      </m:oMathPara>
+    </w:p>
+    <w:p>
+      <w:pPr>
+        <w:ind w:left="540"/>
+        <w:rPr>
+          <w:rFonts w:eastAsiaTheme="minorEastAsia"/>
+        </w:rPr>
+      </w:pPr>
+      <m:oMathPara>
+        <m:oMathParaPr>
+          <m:jc m:val="left"/>
+        </m:oMathParaPr>
+        <m:oMath>
+          <m:r>
+            <m:rPr>
+              <m:scr m:val="script"/>
+            </m:rPr>
+            <w:rPr>
+              <w:rFonts w:ascii="Cambria Math" w:eastAsiaTheme="minorEastAsia" w:hAnsi="Cambria Math"/>
+            </w:rPr>
+            <m:t>∴F</m:t>
+          </m:r>
+          <m:d>
+            <m:dPr>
+              <m:ctrlPr>
+                <w:rPr>
+                  <w:rFonts w:ascii="Cambria Math" w:eastAsiaTheme="minorEastAsia" w:hAnsi="Cambria Math"/>
+                  <w:i/>
+                </w:rPr>
+              </m:ctrlPr>
+            </m:dPr>
+            <m:e>
+              <m:func>
+                <m:funcPr>
+                  <m:ctrlPr>
+                    <w:rPr>
+                      <w:rFonts w:ascii="Cambria Math" w:eastAsiaTheme="minorEastAsia" w:hAnsi="Cambria Math"/>
+                    </w:rPr>
+                  </m:ctrlPr>
+                </m:funcPr>
+                <m:fName>
+                  <m:r>
+                    <m:rPr>
+                      <m:sty m:val="p"/>
+                    </m:rPr>
+                    <w:rPr>
+                      <w:rFonts w:ascii="Cambria Math" w:eastAsiaTheme="minorEastAsia" w:hAnsi="Cambria Math"/>
+                    </w:rPr>
+                    <m:t>cos</m:t>
+                  </m:r>
+                </m:fName>
+                <m:e>
+                  <m:d>
+                    <m:dPr>
+                      <m:ctrlPr>
+                        <w:rPr>
+                          <w:rFonts w:ascii="Cambria Math" w:eastAsiaTheme="minorEastAsia" w:hAnsi="Cambria Math"/>
+                          <w:i/>
+                        </w:rPr>
+                      </m:ctrlPr>
+                    </m:dPr>
+                    <m:e>
+                      <m:r>
+                        <w:rPr>
+                          <w:rFonts w:ascii="Cambria Math" w:eastAsiaTheme="minorEastAsia" w:hAnsi="Cambria Math"/>
+                        </w:rPr>
+                        <m:t>2π</m:t>
+                      </m:r>
+                      <m:sSub>
+                        <m:sSubPr>
+                          <m:ctrlPr>
+                            <w:rPr>
+                              <w:rFonts w:ascii="Cambria Math" w:eastAsiaTheme="minorEastAsia" w:hAnsi="Cambria Math"/>
+                              <w:i/>
+                            </w:rPr>
+                          </m:ctrlPr>
+                        </m:sSubPr>
+                        <m:e>
+                          <m:r>
+                            <w:rPr>
+                              <w:rFonts w:ascii="Cambria Math" w:eastAsiaTheme="minorEastAsia" w:hAnsi="Cambria Math"/>
+                            </w:rPr>
+                            <m:t>f</m:t>
+                          </m:r>
+                        </m:e>
+                        <m:sub>
+                          <m:r>
+                            <w:rPr>
+                              <w:rFonts w:ascii="Cambria Math" w:eastAsiaTheme="minorEastAsia" w:hAnsi="Cambria Math"/>
+                            </w:rPr>
+                            <m:t>c</m:t>
+                          </m:r>
+                        </m:sub>
+                      </m:sSub>
+                      <m:r>
+                        <w:rPr>
+                          <w:rFonts w:ascii="Cambria Math" w:eastAsiaTheme="minorEastAsia" w:hAnsi="Cambria Math"/>
+                        </w:rPr>
+                        <m:t>t</m:t>
+                      </m:r>
+                    </m:e>
+                  </m:d>
+                </m:e>
+              </m:func>
+              <m:sSub>
+                <m:sSubPr>
+                  <m:ctrlPr>
+                    <w:rPr>
+                      <w:rFonts w:ascii="Cambria Math" w:eastAsiaTheme="minorEastAsia" w:hAnsi="Cambria Math"/>
+                      <w:i/>
+                    </w:rPr>
+                  </m:ctrlPr>
+                </m:sSubPr>
+                <m:e>
+                  <m:r>
+                    <w:rPr>
+                      <w:rFonts w:ascii="Cambria Math" w:eastAsiaTheme="minorEastAsia" w:hAnsi="Cambria Math"/>
+                    </w:rPr>
+                    <m:t>p</m:t>
+                  </m:r>
+                </m:e>
+                <m:sub>
+                  <m:r>
+                    <w:rPr>
+                      <w:rFonts w:ascii="Cambria Math" w:eastAsiaTheme="minorEastAsia" w:hAnsi="Cambria Math"/>
+                    </w:rPr>
+                    <m:t>3</m:t>
+                  </m:r>
+                </m:sub>
+              </m:sSub>
+              <m:d>
+                <m:dPr>
+                  <m:ctrlPr>
+                    <w:rPr>
+                      <w:rFonts w:ascii="Cambria Math" w:eastAsiaTheme="minorEastAsia" w:hAnsi="Cambria Math"/>
+                      <w:i/>
+                    </w:rPr>
+                  </m:ctrlPr>
+                </m:dPr>
+                <m:e>
+                  <m:r>
+                    <w:rPr>
+                      <w:rFonts w:ascii="Cambria Math" w:eastAsiaTheme="minorEastAsia" w:hAnsi="Cambria Math"/>
+                    </w:rPr>
+                    <m:t>t</m:t>
+                  </m:r>
+                </m:e>
+              </m:d>
+            </m:e>
+          </m:d>
+          <m:r>
+            <w:rPr>
+              <w:rFonts w:ascii="Cambria Math" w:eastAsiaTheme="minorEastAsia" w:hAnsi="Cambria Math"/>
+            </w:rPr>
+            <m:t>=</m:t>
+          </m:r>
+          <m:f>
+            <m:fPr>
+              <m:ctrlPr>
+                <w:rPr>
+                  <w:rFonts w:ascii="Cambria Math" w:eastAsiaTheme="minorEastAsia" w:hAnsi="Cambria Math"/>
+                  <w:i/>
+                </w:rPr>
+              </m:ctrlPr>
+            </m:fPr>
+            <m:num>
+              <m:r>
+                <w:rPr>
+                  <w:rFonts w:ascii="Cambria Math" w:eastAsiaTheme="minorEastAsia" w:hAnsi="Cambria Math"/>
+                </w:rPr>
+                <m:t>1</m:t>
+              </m:r>
+            </m:num>
+            <m:den>
+              <m:r>
+                <w:rPr>
+                  <w:rFonts w:ascii="Cambria Math" w:eastAsiaTheme="minorEastAsia" w:hAnsi="Cambria Math"/>
+                </w:rPr>
+                <m:t>2</m:t>
+              </m:r>
+            </m:den>
+          </m:f>
+          <m:r>
+            <w:rPr>
+              <w:rFonts w:ascii="Cambria Math" w:eastAsiaTheme="minorEastAsia" w:hAnsi="Cambria Math"/>
+            </w:rPr>
+            <m:t>τ</m:t>
+          </m:r>
+          <m:d>
+            <m:dPr>
+              <m:ctrlPr>
+                <w:rPr>
+                  <w:rFonts w:ascii="Cambria Math" w:eastAsiaTheme="minorEastAsia" w:hAnsi="Cambria Math"/>
+                  <w:i/>
+                </w:rPr>
+              </m:ctrlPr>
+            </m:dPr>
+            <m:e>
+              <m:sSup>
+                <m:sSupPr>
+                  <m:ctrlPr>
+                    <w:rPr>
+                      <w:rFonts w:ascii="Cambria Math" w:eastAsiaTheme="minorEastAsia" w:hAnsi="Cambria Math"/>
+                      <w:i/>
+                    </w:rPr>
+                  </m:ctrlPr>
+                </m:sSupPr>
+                <m:e>
+                  <m:r>
+                    <w:rPr>
+                      <w:rFonts w:ascii="Cambria Math" w:eastAsiaTheme="minorEastAsia" w:hAnsi="Cambria Math"/>
+                    </w:rPr>
+                    <m:t>e</m:t>
+                  </m:r>
+                </m:e>
+                <m:sup>
+                  <m:r>
+                    <w:rPr>
+                      <w:rFonts w:ascii="Cambria Math" w:eastAsiaTheme="minorEastAsia" w:hAnsi="Cambria Math"/>
+                    </w:rPr>
+                    <m:t>jπ</m:t>
+                  </m:r>
+                  <m:d>
+                    <m:dPr>
+                      <m:ctrlPr>
+                        <w:rPr>
+                          <w:rFonts w:ascii="Cambria Math" w:eastAsiaTheme="minorEastAsia" w:hAnsi="Cambria Math"/>
+                          <w:i/>
+                        </w:rPr>
+                      </m:ctrlPr>
+                    </m:dPr>
+                    <m:e>
+                      <m:r>
+                        <w:rPr>
+                          <w:rFonts w:ascii="Cambria Math" w:eastAsiaTheme="minorEastAsia" w:hAnsi="Cambria Math"/>
+                        </w:rPr>
+                        <m:t>f-</m:t>
+                      </m:r>
+                      <m:sSub>
+                        <m:sSubPr>
+                          <m:ctrlPr>
+                            <w:rPr>
+                              <w:rFonts w:ascii="Cambria Math" w:eastAsiaTheme="minorEastAsia" w:hAnsi="Cambria Math"/>
+                              <w:i/>
+                            </w:rPr>
+                          </m:ctrlPr>
+                        </m:sSubPr>
+                        <m:e>
+                          <m:r>
+                            <w:rPr>
+                              <w:rFonts w:ascii="Cambria Math" w:eastAsiaTheme="minorEastAsia" w:hAnsi="Cambria Math"/>
+                            </w:rPr>
+                            <m:t>f</m:t>
+                          </m:r>
+                        </m:e>
+                        <m:sub>
+                          <m:r>
+                            <w:rPr>
+                              <w:rFonts w:ascii="Cambria Math" w:eastAsiaTheme="minorEastAsia" w:hAnsi="Cambria Math"/>
+                            </w:rPr>
+                            <m:t>c</m:t>
+                          </m:r>
+                        </m:sub>
+                      </m:sSub>
+                    </m:e>
+                  </m:d>
+                  <m:r>
+                    <w:rPr>
+                      <w:rFonts w:ascii="Cambria Math" w:eastAsiaTheme="minorEastAsia" w:hAnsi="Cambria Math"/>
+                    </w:rPr>
+                    <m:t>τ</m:t>
+                  </m:r>
+                </m:sup>
+              </m:sSup>
+              <m:r>
+                <w:rPr>
+                  <w:rFonts w:ascii="Cambria Math" w:eastAsiaTheme="minorEastAsia" w:hAnsi="Cambria Math"/>
+                </w:rPr>
+                <m:t>sinc</m:t>
+              </m:r>
+              <m:d>
+                <m:dPr>
+                  <m:ctrlPr>
+                    <w:rPr>
+                      <w:rFonts w:ascii="Cambria Math" w:eastAsiaTheme="minorEastAsia" w:hAnsi="Cambria Math"/>
+                      <w:i/>
+                    </w:rPr>
+                  </m:ctrlPr>
+                </m:dPr>
+                <m:e>
+                  <m:r>
+                    <w:rPr>
+                      <w:rFonts w:ascii="Cambria Math" w:eastAsiaTheme="minorEastAsia" w:hAnsi="Cambria Math"/>
+                    </w:rPr>
+                    <m:t>τ</m:t>
+                  </m:r>
+                  <m:d>
+                    <m:dPr>
+                      <m:ctrlPr>
+                        <w:rPr>
+                          <w:rFonts w:ascii="Cambria Math" w:eastAsiaTheme="minorEastAsia" w:hAnsi="Cambria Math"/>
+                          <w:i/>
+                        </w:rPr>
+                      </m:ctrlPr>
+                    </m:dPr>
+                    <m:e>
+                      <m:r>
+                        <w:rPr>
+                          <w:rFonts w:ascii="Cambria Math" w:eastAsiaTheme="minorEastAsia" w:hAnsi="Cambria Math"/>
+                        </w:rPr>
+                        <m:t>f-</m:t>
+                      </m:r>
+                      <m:sSub>
+                        <m:sSubPr>
+                          <m:ctrlPr>
+                            <w:rPr>
+                              <w:rFonts w:ascii="Cambria Math" w:eastAsiaTheme="minorEastAsia" w:hAnsi="Cambria Math"/>
+                              <w:i/>
+                            </w:rPr>
+                          </m:ctrlPr>
+                        </m:sSubPr>
+                        <m:e>
+                          <m:r>
+                            <w:rPr>
+                              <w:rFonts w:ascii="Cambria Math" w:eastAsiaTheme="minorEastAsia" w:hAnsi="Cambria Math"/>
+                            </w:rPr>
+                            <m:t>f</m:t>
+                          </m:r>
+                        </m:e>
+                        <m:sub>
+                          <m:r>
+                            <w:rPr>
+                              <w:rFonts w:ascii="Cambria Math" w:eastAsiaTheme="minorEastAsia" w:hAnsi="Cambria Math"/>
+                            </w:rPr>
+                            <m:t>c</m:t>
+                          </m:r>
+                        </m:sub>
+                      </m:sSub>
+                    </m:e>
+                  </m:d>
+                </m:e>
+              </m:d>
+              <m:r>
+                <w:rPr>
+                  <w:rFonts w:ascii="Cambria Math" w:eastAsiaTheme="minorEastAsia" w:hAnsi="Cambria Math"/>
+                </w:rPr>
+                <m:t>+</m:t>
+              </m:r>
+              <m:sSup>
+                <m:sSupPr>
+                  <m:ctrlPr>
+                    <w:rPr>
+                      <w:rFonts w:ascii="Cambria Math" w:eastAsiaTheme="minorEastAsia" w:hAnsi="Cambria Math"/>
+                      <w:i/>
+                    </w:rPr>
+                  </m:ctrlPr>
+                </m:sSupPr>
+                <m:e>
+                  <m:r>
+                    <w:rPr>
+                      <w:rFonts w:ascii="Cambria Math" w:eastAsiaTheme="minorEastAsia" w:hAnsi="Cambria Math"/>
+                    </w:rPr>
+                    <m:t>e</m:t>
+                  </m:r>
+                </m:e>
+                <m:sup>
+                  <m:r>
+                    <w:rPr>
+                      <w:rFonts w:ascii="Cambria Math" w:eastAsiaTheme="minorEastAsia" w:hAnsi="Cambria Math"/>
+                    </w:rPr>
+                    <m:t>jπ</m:t>
+                  </m:r>
+                  <m:d>
+                    <m:dPr>
+                      <m:ctrlPr>
+                        <w:rPr>
+                          <w:rFonts w:ascii="Cambria Math" w:eastAsiaTheme="minorEastAsia" w:hAnsi="Cambria Math"/>
+                          <w:i/>
+                        </w:rPr>
+                      </m:ctrlPr>
+                    </m:dPr>
+                    <m:e>
+                      <m:r>
+                        <w:rPr>
+                          <w:rFonts w:ascii="Cambria Math" w:eastAsiaTheme="minorEastAsia" w:hAnsi="Cambria Math"/>
+                        </w:rPr>
+                        <m:t>f+</m:t>
+                      </m:r>
+                      <m:sSub>
+                        <m:sSubPr>
+                          <m:ctrlPr>
+                            <w:rPr>
+                              <w:rFonts w:ascii="Cambria Math" w:eastAsiaTheme="minorEastAsia" w:hAnsi="Cambria Math"/>
+                              <w:i/>
+                            </w:rPr>
+                          </m:ctrlPr>
+                        </m:sSubPr>
+                        <m:e>
+                          <m:r>
+                            <w:rPr>
+                              <w:rFonts w:ascii="Cambria Math" w:eastAsiaTheme="minorEastAsia" w:hAnsi="Cambria Math"/>
+                            </w:rPr>
+                            <m:t>f</m:t>
+                          </m:r>
+                        </m:e>
+                        <m:sub>
+                          <m:r>
+                            <w:rPr>
+                              <w:rFonts w:ascii="Cambria Math" w:eastAsiaTheme="minorEastAsia" w:hAnsi="Cambria Math"/>
+                            </w:rPr>
+                            <m:t>c</m:t>
+                          </m:r>
+                        </m:sub>
+                      </m:sSub>
+                    </m:e>
+                  </m:d>
+                  <m:r>
+                    <w:rPr>
+                      <w:rFonts w:ascii="Cambria Math" w:eastAsiaTheme="minorEastAsia" w:hAnsi="Cambria Math"/>
+                    </w:rPr>
+                    <m:t>τ</m:t>
+                  </m:r>
+                </m:sup>
+              </m:sSup>
+              <m:r>
+                <w:rPr>
+                  <w:rFonts w:ascii="Cambria Math" w:eastAsiaTheme="minorEastAsia" w:hAnsi="Cambria Math"/>
+                </w:rPr>
+                <m:t>sinc</m:t>
+              </m:r>
+              <m:d>
+                <m:dPr>
+                  <m:ctrlPr>
+                    <w:rPr>
+                      <w:rFonts w:ascii="Cambria Math" w:eastAsiaTheme="minorEastAsia" w:hAnsi="Cambria Math"/>
+                      <w:i/>
+                    </w:rPr>
+                  </m:ctrlPr>
+                </m:dPr>
+                <m:e>
+                  <m:r>
+                    <w:rPr>
+                      <w:rFonts w:ascii="Cambria Math" w:eastAsiaTheme="minorEastAsia" w:hAnsi="Cambria Math"/>
+                    </w:rPr>
+                    <m:t>τ</m:t>
+                  </m:r>
+                  <m:d>
+                    <m:dPr>
+                      <m:ctrlPr>
+                        <w:rPr>
+                          <w:rFonts w:ascii="Cambria Math" w:eastAsiaTheme="minorEastAsia" w:hAnsi="Cambria Math"/>
+                          <w:i/>
+                        </w:rPr>
+                      </m:ctrlPr>
+                    </m:dPr>
+                    <m:e>
+                      <m:r>
+                        <w:rPr>
+                          <w:rFonts w:ascii="Cambria Math" w:eastAsiaTheme="minorEastAsia" w:hAnsi="Cambria Math"/>
+                        </w:rPr>
+                        <m:t>f+</m:t>
+                      </m:r>
+                      <m:sSub>
+                        <m:sSubPr>
+                          <m:ctrlPr>
+                            <w:rPr>
+                              <w:rFonts w:ascii="Cambria Math" w:eastAsiaTheme="minorEastAsia" w:hAnsi="Cambria Math"/>
+                              <w:i/>
+                            </w:rPr>
+                          </m:ctrlPr>
+                        </m:sSubPr>
+                        <m:e>
+                          <m:r>
+                            <w:rPr>
+                              <w:rFonts w:ascii="Cambria Math" w:eastAsiaTheme="minorEastAsia" w:hAnsi="Cambria Math"/>
+                            </w:rPr>
+                            <m:t>f</m:t>
+                          </m:r>
+                        </m:e>
+                        <m:sub>
+                          <m:r>
+                            <w:rPr>
+                              <w:rFonts w:ascii="Cambria Math" w:eastAsiaTheme="minorEastAsia" w:hAnsi="Cambria Math"/>
+                            </w:rPr>
+                            <m:t>c</m:t>
+                          </m:r>
+                        </m:sub>
+                      </m:sSub>
+                    </m:e>
+                  </m:d>
+                </m:e>
+              </m:d>
+            </m:e>
+          </m:d>
+        </m:oMath>
+      </m:oMathPara>
+    </w:p>
+    <w:p>
+      <w:pPr>
+        <w:rPr>
+          <w:rFonts w:eastAsiaTheme="minorEastAsia"/>
+        </w:rPr>
+      </w:pPr>
+    </w:p>
+    <w:p>
+      <w:pPr>
+        <w:ind w:left="540"/>
+      </w:pPr>
+      <w:bookmarkStart w:id="0" w:name="_GoBack"/>
+      <w:bookmarkEnd w:id="0"/>
+    </w:p>
+    <w:p>
+      <w:pPr>
         <w:ind w:left="-90"/>
       </w:pPr>
       <w:r>
         <w:rPr>
           <w:noProof/>
         </w:rPr>
-        <w:lastRenderedPageBreak/>
         <w:drawing>
           <wp:inline distT="0" distB="0" distL="0" distR="0">
             <wp:extent cx="6096000" cy="3358066"/>
@@ -4511,6 +6910,7 @@
         <w:rPr>
           <w:noProof/>
         </w:rPr>
+        <w:lastRenderedPageBreak/>
         <w:drawing>
           <wp:inline distT="0" distB="0" distL="0" distR="0">
             <wp:extent cx="6348396" cy="3514725"/>
@@ -4576,7 +6976,6 @@
         <w:rPr>
           <w:b/>
         </w:rPr>
-        <w:lastRenderedPageBreak/>
         <w:t>Figure 9</w:t>
       </w:r>
       <w:r>
@@ -6848,7 +9247,6 @@
 <file path=word/glossary/fontTable.xml><?xml version="1.0" encoding="utf-8"?>
 <w:fonts xmlns:mc="http://schemas.openxmlformats.org/markup-compatibility/2006" xmlns:r="http://schemas.openxmlformats.org/officeDocument/2006/relationships" xmlns:w="http://schemas.openxmlformats.org/wordprocessingml/2006/main" xmlns:w14="http://schemas.microsoft.com/office/word/2010/wordml" xmlns:w15="http://schemas.microsoft.com/office/word/2012/wordml" xmlns:w16se="http://schemas.microsoft.com/office/word/2015/wordml/symex" mc:Ignorable="w14 w15 w16se">
   <w:font w:name="Times New Roman">
-    <w:altName w:val="Times New Roman PSMT"/>
     <w:panose1 w:val="02020603050405020304"/>
     <w:charset w:val="00"/>
     <w:family w:val="roman"/>
@@ -6906,6 +9304,7 @@
     <w:rsid w:val="004F6456"/>
     <w:rsid w:val="00C15AB9"/>
     <w:rsid w:val="00DB2345"/>
+    <w:rsid w:val="00EF2022"/>
   </w:rsids>
   <m:mathPr>
     <m:mathFont m:val="Cambria Math"/>
@@ -7355,7 +9754,7 @@
     <w:basedOn w:val="DefaultParagraphFont"/>
     <w:uiPriority w:val="99"/>
     <w:semiHidden/>
-    <w:rsid w:val="004F6456"/>
+    <w:rsid w:val="00EF2022"/>
     <w:rPr>
       <w:color w:val="808080"/>
     </w:rPr>
@@ -7636,7 +10035,7 @@
 </file>
 
 <file path=customXml/itemProps1.xml><?xml version="1.0" encoding="utf-8"?>
-<ds:datastoreItem xmlns:ds="http://schemas.openxmlformats.org/officeDocument/2006/customXml" ds:itemID="{E14367E8-A1D1-4097-9FFF-D5E6DB47FA25}">
+<ds:datastoreItem xmlns:ds="http://schemas.openxmlformats.org/officeDocument/2006/customXml" ds:itemID="{8D618B58-1A83-44B9-95B1-B5DC38113A78}">
   <ds:schemaRefs>
     <ds:schemaRef ds:uri="http://schemas.openxmlformats.org/officeDocument/2006/bibliography"/>
   </ds:schemaRefs>

</xml_diff>

<commit_message>
last lab report done hopefully
</commit_message>
<xml_diff>
--- a/labs/lab08/report.docx
+++ b/labs/lab08/report.docx
@@ -77,18 +77,8 @@
           <w:sz w:val="32"/>
           <w:szCs w:val="32"/>
         </w:rPr>
-        <w:t xml:space="preserve">Dr. </w:t>
-      </w:r>
-      <w:proofErr w:type="spellStart"/>
-      <w:r>
-        <w:rPr>
-          <w:b/>
-          <w:sz w:val="32"/>
-          <w:szCs w:val="32"/>
-        </w:rPr>
-        <w:t>LaBerge</w:t>
-      </w:r>
-      <w:proofErr w:type="spellEnd"/>
+        <w:t>Dr. LaBerge</w:t>
+      </w:r>
     </w:p>
     <w:p>
       <w:pPr>
@@ -546,7 +536,7 @@
           <v:shape id="_x0000_i1025" type="#_x0000_t75" style="width:10.5pt;height:11.25pt" o:ole="">
             <v:imagedata r:id="rId8" o:title=""/>
           </v:shape>
-          <o:OLEObject Type="Embed" ProgID="Equation.DSMT4" ShapeID="_x0000_i1025" DrawAspect="Content" ObjectID="_1542393796" r:id="rId9"/>
+          <o:OLEObject Type="Embed" ProgID="Equation.DSMT4" ShapeID="_x0000_i1025" DrawAspect="Content" ObjectID="_1542395293" r:id="rId9"/>
         </w:object>
       </w:r>
       <w:r>
@@ -576,7 +566,7 @@
           <v:shape id="_x0000_i1026" type="#_x0000_t75" style="width:87pt;height:15pt" o:ole="">
             <v:imagedata r:id="rId10" o:title=""/>
           </v:shape>
-          <o:OLEObject Type="Embed" ProgID="Equation.DSMT4" ShapeID="_x0000_i1026" DrawAspect="Content" ObjectID="_1542393797" r:id="rId11"/>
+          <o:OLEObject Type="Embed" ProgID="Equation.DSMT4" ShapeID="_x0000_i1026" DrawAspect="Content" ObjectID="_1542395294" r:id="rId11"/>
         </w:object>
       </w:r>
       <w:r>
@@ -594,7 +584,7 @@
           <v:shape id="_x0000_i1027" type="#_x0000_t75" style="width:79.5pt;height:15pt" o:ole="">
             <v:imagedata r:id="rId12" o:title=""/>
           </v:shape>
-          <o:OLEObject Type="Embed" ProgID="Equation.DSMT4" ShapeID="_x0000_i1027" DrawAspect="Content" ObjectID="_1542393798" r:id="rId13"/>
+          <o:OLEObject Type="Embed" ProgID="Equation.DSMT4" ShapeID="_x0000_i1027" DrawAspect="Content" ObjectID="_1542395295" r:id="rId13"/>
         </w:object>
       </w:r>
       <w:r>
@@ -1088,21 +1078,7 @@
         <w:rPr>
           <w:rFonts w:eastAsiaTheme="minorEastAsia"/>
         </w:rPr>
-        <w:t xml:space="preserve">The Discrete Fourier Transform of the basic </w:t>
-      </w:r>
-      <w:proofErr w:type="spellStart"/>
-      <w:r>
-        <w:rPr>
-          <w:rFonts w:eastAsiaTheme="minorEastAsia"/>
-        </w:rPr>
-        <w:t>unshifted</w:t>
-      </w:r>
-      <w:proofErr w:type="spellEnd"/>
-      <w:r>
-        <w:rPr>
-          <w:rFonts w:eastAsiaTheme="minorEastAsia"/>
-        </w:rPr>
-        <w:t xml:space="preserve"> pulse is known to be </w:t>
+        <w:t xml:space="preserve">The Discrete Fourier Transform of the basic unshifted pulse is known to be </w:t>
       </w:r>
     </w:p>
     <w:p>
@@ -2456,7 +2432,33 @@
         <w:ind w:left="540"/>
       </w:pPr>
       <w:r>
-        <w:t>The magnitudes of the DTFT of the three pulses appear identical, even if the shift is obvious in the time domain. The phases however show distinction in the frequency domain.</w:t>
+        <w:t xml:space="preserve">The theoretical functions appear identical to the values computed by MATLAB’s </w:t>
+      </w:r>
+      <m:oMath>
+        <m:r>
+          <w:rPr>
+            <w:rFonts w:ascii="Cambria Math" w:hAnsi="Cambria Math"/>
+          </w:rPr>
+          <m:t>fft(x)</m:t>
+        </m:r>
+      </m:oMath>
+      <w:r>
+        <w:rPr>
+          <w:rFonts w:eastAsiaTheme="minorEastAsia"/>
+        </w:rPr>
+        <w:t xml:space="preserve"> function.</w:t>
+      </w:r>
+      <w:r>
+        <w:t xml:space="preserve"> </w:t>
+      </w:r>
+      <w:r>
+        <w:t>The magnitudes of the DTFT of the three pulses</w:t>
+      </w:r>
+      <w:r>
+        <w:t xml:space="preserve"> also</w:t>
+      </w:r>
+      <w:r>
+        <w:t xml:space="preserve"> appear identical, even if the shift is obvious in the time domain. The phases however show distinction in the frequency domain.</w:t>
       </w:r>
       <w:r>
         <w:t xml:space="preserve"> The shifted functions (p</w:t>
@@ -2522,7 +2524,7 @@
           <v:shape id="_x0000_i1028" type="#_x0000_t75" style="width:97.5pt;height:19.5pt" o:ole="">
             <v:imagedata r:id="rId18" o:title=""/>
           </v:shape>
-          <o:OLEObject Type="Embed" ProgID="Equation.DSMT4" ShapeID="_x0000_i1028" DrawAspect="Content" ObjectID="_1542393799" r:id="rId19"/>
+          <o:OLEObject Type="Embed" ProgID="Equation.DSMT4" ShapeID="_x0000_i1028" DrawAspect="Content" ObjectID="_1542395296" r:id="rId19"/>
         </w:object>
       </w:r>
       <w:r>
@@ -2709,7 +2711,7 @@
           <v:shape id="_x0000_i1029" type="#_x0000_t75" style="width:96pt;height:18pt" o:ole="">
             <v:imagedata r:id="rId20" o:title=""/>
           </v:shape>
-          <o:OLEObject Type="Embed" ProgID="Equation.DSMT4" ShapeID="_x0000_i1029" DrawAspect="Content" ObjectID="_1542393800" r:id="rId21"/>
+          <o:OLEObject Type="Embed" ProgID="Equation.DSMT4" ShapeID="_x0000_i1029" DrawAspect="Content" ObjectID="_1542395297" r:id="rId21"/>
         </w:object>
       </w:r>
       <w:r>
@@ -4029,228 +4031,19 @@
         <w:ind w:left="540"/>
       </w:pPr>
       <w:r>
-        <w:t xml:space="preserve">Similar to before being multiplied by the complex exponential, the magnitudes of the DTFT of the three pulses appear identical. They are however shifted to the right by </w:t>
-      </w:r>
-      <w:r>
-        <w:t>f</w:t>
-      </w:r>
-      <w:r>
-        <w:rPr>
-          <w:vertAlign w:val="subscript"/>
-        </w:rPr>
-        <w:t>c</w:t>
-      </w:r>
-      <w:r>
-        <w:t xml:space="preserve"> = </w:t>
-      </w:r>
-      <w:r>
-        <w:t>5</w:t>
-      </w:r>
-      <w:r>
-        <w:t>.009</w:t>
-      </w:r>
-      <w:r>
-        <w:t xml:space="preserve"> Hz, of the value of f</w:t>
-      </w:r>
-      <w:r>
-        <w:rPr>
-          <w:vertAlign w:val="subscript"/>
-        </w:rPr>
-        <w:t>c</w:t>
-      </w:r>
-      <w:r>
-        <w:t xml:space="preserve">. </w:t>
-      </w:r>
-      <w:r>
-        <w:t>Consistent changes in the phases of the functions</w:t>
-      </w:r>
-      <w:r>
-        <w:t xml:space="preserve"> can also be observed.</w:t>
-      </w:r>
-    </w:p>
-    <w:p>
-      <w:pPr>
-        <w:pStyle w:val="Heading2"/>
-        <w:tabs>
-          <w:tab w:val="clear" w:pos="1116"/>
-          <w:tab w:val="num" w:pos="1656"/>
-        </w:tabs>
-        <w:ind w:left="1656"/>
-        <w:rPr>
-          <w:rFonts w:asciiTheme="minorHAnsi" w:hAnsiTheme="minorHAnsi"/>
-        </w:rPr>
-      </w:pPr>
-      <w:r>
-        <w:rPr>
-          <w:rFonts w:asciiTheme="minorHAnsi" w:hAnsiTheme="minorHAnsi"/>
-        </w:rPr>
-        <w:t>The Cosine Modulation Property</w:t>
-      </w:r>
-    </w:p>
-    <w:p>
-      <w:pPr>
-        <w:pStyle w:val="BodyTextIndent"/>
-        <w:ind w:left="540"/>
-        <w:rPr>
-          <w:rFonts w:asciiTheme="minorHAnsi" w:hAnsiTheme="minorHAnsi"/>
-        </w:rPr>
-      </w:pPr>
-      <w:r>
-        <w:rPr>
-          <w:rFonts w:asciiTheme="minorHAnsi" w:hAnsiTheme="minorHAnsi"/>
-        </w:rPr>
-        <w:t xml:space="preserve">A corollary to the Complex Modulation Theorem is the Cosine Modulation Property, which uses the Euler expansion of the cosine and applies the Complex Modulation Property.  </w:t>
-      </w:r>
-      <w:r>
-        <w:rPr>
-          <w:rFonts w:asciiTheme="minorHAnsi" w:hAnsiTheme="minorHAnsi"/>
-        </w:rPr>
-        <w:t>Each of the original pulses were taken and</w:t>
-      </w:r>
-      <w:r>
-        <w:rPr>
-          <w:rFonts w:asciiTheme="minorHAnsi" w:hAnsiTheme="minorHAnsi"/>
-        </w:rPr>
-        <w:t xml:space="preserve"> </w:t>
-      </w:r>
-      <w:r>
-        <w:rPr>
-          <w:rFonts w:asciiTheme="minorHAnsi" w:hAnsiTheme="minorHAnsi"/>
-        </w:rPr>
-        <w:t xml:space="preserve">multiplied </w:t>
-      </w:r>
-      <w:r>
-        <w:rPr>
-          <w:rFonts w:asciiTheme="minorHAnsi" w:hAnsiTheme="minorHAnsi"/>
-        </w:rPr>
-        <w:t>by</w:t>
-      </w:r>
-    </w:p>
-    <w:p>
-      <w:pPr>
-        <w:pStyle w:val="BodyTextIndent"/>
-        <w:ind w:left="540"/>
-        <w:rPr>
-          <w:rFonts w:asciiTheme="minorHAnsi" w:hAnsiTheme="minorHAnsi"/>
-        </w:rPr>
-      </w:pPr>
-      <m:oMathPara>
-        <m:oMath>
-          <m:r>
-            <w:rPr>
-              <w:rFonts w:ascii="Cambria Math" w:hAnsi="Cambria Math"/>
-            </w:rPr>
-            <m:t>m</m:t>
-          </m:r>
-          <m:d>
-            <m:dPr>
-              <m:ctrlPr>
-                <w:rPr>
-                  <w:rFonts w:ascii="Cambria Math" w:hAnsi="Cambria Math"/>
-                  <w:i/>
-                </w:rPr>
-              </m:ctrlPr>
-            </m:dPr>
-            <m:e>
-              <m:r>
-                <w:rPr>
-                  <w:rFonts w:ascii="Cambria Math" w:hAnsi="Cambria Math"/>
-                </w:rPr>
-                <m:t>t</m:t>
-              </m:r>
-            </m:e>
-          </m:d>
-          <m:r>
-            <w:rPr>
-              <w:rFonts w:ascii="Cambria Math" w:hAnsi="Cambria Math"/>
-            </w:rPr>
-            <m:t>=</m:t>
-          </m:r>
-          <m:func>
-            <m:funcPr>
-              <m:ctrlPr>
-                <w:rPr>
-                  <w:rFonts w:ascii="Cambria Math" w:hAnsi="Cambria Math"/>
-                  <w:i/>
-                </w:rPr>
-              </m:ctrlPr>
-            </m:funcPr>
-            <m:fName>
-              <m:r>
-                <m:rPr>
-                  <m:sty m:val="p"/>
-                </m:rPr>
-                <w:rPr>
-                  <w:rFonts w:ascii="Cambria Math" w:hAnsi="Cambria Math"/>
-                </w:rPr>
-                <m:t>cos</m:t>
-              </m:r>
-            </m:fName>
-            <m:e>
-              <m:d>
-                <m:dPr>
-                  <m:ctrlPr>
-                    <w:rPr>
-                      <w:rFonts w:ascii="Cambria Math" w:hAnsi="Cambria Math"/>
-                      <w:i/>
-                    </w:rPr>
-                  </m:ctrlPr>
-                </m:dPr>
-                <m:e>
-                  <m:r>
-                    <w:rPr>
-                      <w:rFonts w:ascii="Cambria Math" w:hAnsi="Cambria Math"/>
-                    </w:rPr>
-                    <m:t>2π</m:t>
-                  </m:r>
-                  <m:sSub>
-                    <m:sSubPr>
-                      <m:ctrlPr>
-                        <w:rPr>
-                          <w:rFonts w:ascii="Cambria Math" w:hAnsi="Cambria Math"/>
-                          <w:i/>
-                        </w:rPr>
-                      </m:ctrlPr>
-                    </m:sSubPr>
-                    <m:e>
-                      <m:r>
-                        <w:rPr>
-                          <w:rFonts w:ascii="Cambria Math" w:hAnsi="Cambria Math"/>
-                        </w:rPr>
-                        <m:t>f</m:t>
-                      </m:r>
-                    </m:e>
-                    <m:sub>
-                      <m:r>
-                        <w:rPr>
-                          <w:rFonts w:ascii="Cambria Math" w:hAnsi="Cambria Math"/>
-                        </w:rPr>
-                        <m:t>c</m:t>
-                      </m:r>
-                    </m:sub>
-                  </m:sSub>
-                  <m:r>
-                    <w:rPr>
-                      <w:rFonts w:ascii="Cambria Math" w:hAnsi="Cambria Math"/>
-                    </w:rPr>
-                    <m:t>t</m:t>
-                  </m:r>
-                </m:e>
-              </m:d>
-            </m:e>
-          </m:func>
-        </m:oMath>
-      </m:oMathPara>
-    </w:p>
-    <w:p>
-      <w:pPr>
-        <w:ind w:left="540"/>
-      </w:pPr>
-      <w:r>
-        <w:t>with</w:t>
-      </w:r>
-      <w:r>
-        <w:t xml:space="preserve"> </w:t>
+        <w:t>Both the theoretical and computed</w:t>
+      </w:r>
+      <w:r>
+        <w:t xml:space="preserve"> functions appear identical to the Fourier Transforms of the original pulses</w:t>
+      </w:r>
+      <w:r>
+        <w:t xml:space="preserve">, </w:t>
+      </w:r>
+      <w:r>
+        <w:t>with their magnitudes and phases</w:t>
+      </w:r>
+      <w:r>
+        <w:t xml:space="preserve"> shifted to the right by </w:t>
       </w:r>
       <m:oMath>
         <m:sSub>
@@ -4287,6 +4080,228 @@
         </m:r>
       </m:oMath>
       <w:r>
+        <w:t>.</w:t>
+      </w:r>
+    </w:p>
+    <w:p>
+      <w:pPr>
+        <w:pStyle w:val="Heading2"/>
+        <w:tabs>
+          <w:tab w:val="clear" w:pos="1116"/>
+          <w:tab w:val="num" w:pos="1656"/>
+        </w:tabs>
+        <w:ind w:left="1656"/>
+        <w:rPr>
+          <w:rFonts w:asciiTheme="minorHAnsi" w:hAnsiTheme="minorHAnsi"/>
+        </w:rPr>
+      </w:pPr>
+      <w:r>
+        <w:rPr>
+          <w:rFonts w:asciiTheme="minorHAnsi" w:hAnsiTheme="minorHAnsi"/>
+        </w:rPr>
+        <w:t>The Cosine Modulation Property</w:t>
+      </w:r>
+    </w:p>
+    <w:p>
+      <w:pPr>
+        <w:pStyle w:val="BodyTextIndent"/>
+        <w:ind w:left="540"/>
+        <w:rPr>
+          <w:rFonts w:asciiTheme="minorHAnsi" w:hAnsiTheme="minorHAnsi"/>
+        </w:rPr>
+      </w:pPr>
+      <w:r>
+        <w:rPr>
+          <w:rFonts w:asciiTheme="minorHAnsi" w:hAnsiTheme="minorHAnsi"/>
+        </w:rPr>
+        <w:t xml:space="preserve">A corollary to the Complex Modulation Theorem is the Cosine Modulation Property, which uses the Euler expansion of the cosine and applies the Complex Modulation Property.  </w:t>
+      </w:r>
+      <w:r>
+        <w:rPr>
+          <w:rFonts w:asciiTheme="minorHAnsi" w:hAnsiTheme="minorHAnsi"/>
+        </w:rPr>
+        <w:t>Each of the original pulses were taken and</w:t>
+      </w:r>
+      <w:r>
+        <w:rPr>
+          <w:rFonts w:asciiTheme="minorHAnsi" w:hAnsiTheme="minorHAnsi"/>
+        </w:rPr>
+        <w:t xml:space="preserve"> </w:t>
+      </w:r>
+      <w:r>
+        <w:rPr>
+          <w:rFonts w:asciiTheme="minorHAnsi" w:hAnsiTheme="minorHAnsi"/>
+        </w:rPr>
+        <w:t xml:space="preserve">multiplied </w:t>
+      </w:r>
+      <w:r>
+        <w:rPr>
+          <w:rFonts w:asciiTheme="minorHAnsi" w:hAnsiTheme="minorHAnsi"/>
+        </w:rPr>
+        <w:t>by</w:t>
+      </w:r>
+    </w:p>
+    <w:p>
+      <w:pPr>
+        <w:pStyle w:val="BodyTextIndent"/>
+        <w:ind w:left="540"/>
+        <w:rPr>
+          <w:rFonts w:asciiTheme="minorHAnsi" w:hAnsiTheme="minorHAnsi"/>
+        </w:rPr>
+      </w:pPr>
+      <m:oMathPara>
+        <m:oMath>
+          <m:r>
+            <w:rPr>
+              <w:rFonts w:ascii="Cambria Math" w:hAnsi="Cambria Math"/>
+            </w:rPr>
+            <m:t>m</m:t>
+          </m:r>
+          <m:d>
+            <m:dPr>
+              <m:ctrlPr>
+                <w:rPr>
+                  <w:rFonts w:ascii="Cambria Math" w:hAnsi="Cambria Math"/>
+                  <w:i/>
+                </w:rPr>
+              </m:ctrlPr>
+            </m:dPr>
+            <m:e>
+              <m:r>
+                <w:rPr>
+                  <w:rFonts w:ascii="Cambria Math" w:hAnsi="Cambria Math"/>
+                </w:rPr>
+                <m:t>t</m:t>
+              </m:r>
+            </m:e>
+          </m:d>
+          <m:r>
+            <w:rPr>
+              <w:rFonts w:ascii="Cambria Math" w:hAnsi="Cambria Math"/>
+            </w:rPr>
+            <m:t>=</m:t>
+          </m:r>
+          <m:func>
+            <m:funcPr>
+              <m:ctrlPr>
+                <w:rPr>
+                  <w:rFonts w:ascii="Cambria Math" w:hAnsi="Cambria Math"/>
+                  <w:i/>
+                </w:rPr>
+              </m:ctrlPr>
+            </m:funcPr>
+            <m:fName>
+              <m:r>
+                <m:rPr>
+                  <m:sty m:val="p"/>
+                </m:rPr>
+                <w:rPr>
+                  <w:rFonts w:ascii="Cambria Math" w:hAnsi="Cambria Math"/>
+                </w:rPr>
+                <m:t>cos</m:t>
+              </m:r>
+            </m:fName>
+            <m:e>
+              <m:d>
+                <m:dPr>
+                  <m:ctrlPr>
+                    <w:rPr>
+                      <w:rFonts w:ascii="Cambria Math" w:hAnsi="Cambria Math"/>
+                      <w:i/>
+                    </w:rPr>
+                  </m:ctrlPr>
+                </m:dPr>
+                <m:e>
+                  <m:r>
+                    <w:rPr>
+                      <w:rFonts w:ascii="Cambria Math" w:hAnsi="Cambria Math"/>
+                    </w:rPr>
+                    <m:t>2π</m:t>
+                  </m:r>
+                  <m:sSub>
+                    <m:sSubPr>
+                      <m:ctrlPr>
+                        <w:rPr>
+                          <w:rFonts w:ascii="Cambria Math" w:hAnsi="Cambria Math"/>
+                          <w:i/>
+                        </w:rPr>
+                      </m:ctrlPr>
+                    </m:sSubPr>
+                    <m:e>
+                      <m:r>
+                        <w:rPr>
+                          <w:rFonts w:ascii="Cambria Math" w:hAnsi="Cambria Math"/>
+                        </w:rPr>
+                        <m:t>f</m:t>
+                      </m:r>
+                    </m:e>
+                    <m:sub>
+                      <m:r>
+                        <w:rPr>
+                          <w:rFonts w:ascii="Cambria Math" w:hAnsi="Cambria Math"/>
+                        </w:rPr>
+                        <m:t>c</m:t>
+                      </m:r>
+                    </m:sub>
+                  </m:sSub>
+                  <m:r>
+                    <w:rPr>
+                      <w:rFonts w:ascii="Cambria Math" w:hAnsi="Cambria Math"/>
+                    </w:rPr>
+                    <m:t>t</m:t>
+                  </m:r>
+                </m:e>
+              </m:d>
+            </m:e>
+          </m:func>
+        </m:oMath>
+      </m:oMathPara>
+    </w:p>
+    <w:p>
+      <w:pPr>
+        <w:ind w:left="540"/>
+      </w:pPr>
+      <w:r>
+        <w:t>with</w:t>
+      </w:r>
+      <w:r>
+        <w:t xml:space="preserve"> </w:t>
+      </w:r>
+      <m:oMath>
+        <m:sSub>
+          <m:sSubPr>
+            <m:ctrlPr>
+              <w:rPr>
+                <w:rFonts w:ascii="Cambria Math" w:hAnsi="Cambria Math"/>
+                <w:i/>
+              </w:rPr>
+            </m:ctrlPr>
+          </m:sSubPr>
+          <m:e>
+            <m:r>
+              <w:rPr>
+                <w:rFonts w:ascii="Cambria Math" w:hAnsi="Cambria Math"/>
+              </w:rPr>
+              <m:t>f</m:t>
+            </m:r>
+          </m:e>
+          <m:sub>
+            <m:r>
+              <w:rPr>
+                <w:rFonts w:ascii="Cambria Math" w:hAnsi="Cambria Math"/>
+              </w:rPr>
+              <m:t>c</m:t>
+            </m:r>
+          </m:sub>
+        </m:sSub>
+        <m:r>
+          <w:rPr>
+            <w:rFonts w:ascii="Cambria Math" w:hAnsi="Cambria Math"/>
+          </w:rPr>
+          <m:t>=5.0049 Hz</m:t>
+        </m:r>
+      </m:oMath>
+      <w:r>
         <w:t xml:space="preserve">. </w:t>
       </w:r>
       <w:r>
@@ -4306,7 +4321,7 @@
           <v:shape id="_x0000_i1030" type="#_x0000_t75" style="width:101.25pt;height:18pt" o:ole="">
             <v:imagedata r:id="rId25" o:title=""/>
           </v:shape>
-          <o:OLEObject Type="Embed" ProgID="Equation.DSMT4" ShapeID="_x0000_i1030" DrawAspect="Content" ObjectID="_1542393801" r:id="rId26"/>
+          <o:OLEObject Type="Embed" ProgID="Equation.DSMT4" ShapeID="_x0000_i1030" DrawAspect="Content" ObjectID="_1542395298" r:id="rId26"/>
         </w:object>
       </w:r>
       <w:r>
@@ -5779,19 +5794,110 @@
     </w:p>
     <w:p>
       <w:pPr>
-        <w:ind w:left="540"/>
-        <w:jc w:val="both"/>
-        <w:rPr>
-          <w:rFonts w:eastAsiaTheme="minorEastAsia"/>
-        </w:rPr>
-      </w:pPr>
+        <w:ind w:left="-90"/>
+      </w:pPr>
+      <w:r>
+        <w:rPr>
+          <w:noProof/>
+        </w:rPr>
+        <w:drawing>
+          <wp:inline distT="0" distB="0" distL="0" distR="0">
+            <wp:extent cx="6399530" cy="3492874"/>
+            <wp:effectExtent l="0" t="0" r="1270" b="0"/>
+            <wp:docPr id="13" name="Picture 13" descr="C:\Users\Sabbir\Documents\GitHub\CMPE323\labs\lab08\figures\fig08.png"/>
+            <wp:cNvGraphicFramePr>
+              <a:graphicFrameLocks xmlns:a="http://schemas.openxmlformats.org/drawingml/2006/main" noChangeAspect="1"/>
+            </wp:cNvGraphicFramePr>
+            <a:graphic xmlns:a="http://schemas.openxmlformats.org/drawingml/2006/main">
+              <a:graphicData uri="http://schemas.openxmlformats.org/drawingml/2006/picture">
+                <pic:pic xmlns:pic="http://schemas.openxmlformats.org/drawingml/2006/picture">
+                  <pic:nvPicPr>
+                    <pic:cNvPr id="0" name="Picture 9" descr="C:\Users\Sabbir\Documents\GitHub\CMPE323\labs\lab08\figures\fig08.png"/>
+                    <pic:cNvPicPr>
+                      <a:picLocks noChangeAspect="1" noChangeArrowheads="1"/>
+                    </pic:cNvPicPr>
+                  </pic:nvPicPr>
+                  <pic:blipFill rotWithShape="1">
+                    <a:blip r:embed="rId27">
+                      <a:extLst>
+                        <a:ext uri="{28A0092B-C50C-407E-A947-70E740481C1C}">
+                          <a14:useLocalDpi xmlns:a14="http://schemas.microsoft.com/office/drawing/2010/main" val="0"/>
+                        </a:ext>
+                      </a:extLst>
+                    </a:blip>
+                    <a:srcRect l="8186" t="4777" r="7705" b="4140"/>
+                    <a:stretch/>
+                  </pic:blipFill>
+                  <pic:spPr bwMode="auto">
+                    <a:xfrm>
+                      <a:off x="0" y="0"/>
+                      <a:ext cx="6423142" cy="3505761"/>
+                    </a:xfrm>
+                    <a:prstGeom prst="rect">
+                      <a:avLst/>
+                    </a:prstGeom>
+                    <a:noFill/>
+                    <a:ln>
+                      <a:noFill/>
+                    </a:ln>
+                    <a:extLst>
+                      <a:ext uri="{53640926-AAD7-44D8-BBD7-CCE9431645EC}">
+                        <a14:shadowObscured xmlns:a14="http://schemas.microsoft.com/office/drawing/2010/main"/>
+                      </a:ext>
+                    </a:extLst>
+                  </pic:spPr>
+                </pic:pic>
+              </a:graphicData>
+            </a:graphic>
+          </wp:inline>
+        </w:drawing>
+      </w:r>
     </w:p>
     <w:p>
       <w:pPr>
+        <w:ind w:left="-720" w:firstLine="720"/>
+        <w:jc w:val="center"/>
+        <w:rPr>
+          <w:b/>
+        </w:rPr>
+      </w:pPr>
+      <w:r>
+        <w:rPr>
+          <w:b/>
+        </w:rPr>
+        <w:t>Figure 8</w:t>
+      </w:r>
+      <w:r>
+        <w:rPr>
+          <w:b/>
+        </w:rPr>
+        <w:t>: Discrete Time Fourier Transform</w:t>
+      </w:r>
+      <w:r>
+        <w:rPr>
+          <w:b/>
+        </w:rPr>
+        <w:t xml:space="preserve"> on w</w:t>
+      </w:r>
+      <w:r>
+        <w:rPr>
+          <w:b/>
+          <w:vertAlign w:val="subscript"/>
+        </w:rPr>
+        <w:t>1</w:t>
+      </w:r>
+      <w:r>
+        <w:rPr>
+          <w:b/>
+        </w:rPr>
+        <w:t>(t)</w:t>
+      </w:r>
+    </w:p>
+    <w:p>
+      <w:pPr>
         <w:ind w:left="540"/>
-        <w:jc w:val="both"/>
-        <w:rPr>
-          <w:rFonts w:eastAsiaTheme="minorEastAsia"/>
+        <w:rPr>
+          <w:b/>
         </w:rPr>
       </w:pPr>
     </w:p>
@@ -6789,31 +6895,18 @@
     </w:p>
     <w:p>
       <w:pPr>
-        <w:rPr>
-          <w:rFonts w:eastAsiaTheme="minorEastAsia"/>
-        </w:rPr>
-      </w:pPr>
-    </w:p>
-    <w:p>
-      <w:pPr>
-        <w:ind w:left="540"/>
-      </w:pPr>
-      <w:bookmarkStart w:id="0" w:name="_GoBack"/>
-      <w:bookmarkEnd w:id="0"/>
-    </w:p>
-    <w:p>
-      <w:pPr>
-        <w:ind w:left="-90"/>
+        <w:ind w:left="-270"/>
       </w:pPr>
       <w:r>
         <w:rPr>
           <w:noProof/>
         </w:rPr>
+        <w:lastRenderedPageBreak/>
         <w:drawing>
           <wp:inline distT="0" distB="0" distL="0" distR="0">
-            <wp:extent cx="6096000" cy="3358066"/>
-            <wp:effectExtent l="0" t="0" r="0" b="0"/>
-            <wp:docPr id="7" name="Picture 7" descr="C:\Users\Sabbir\Documents\GitHub\CMPE323\labs\lab08\figures\fig08.png"/>
+            <wp:extent cx="6355800" cy="3524250"/>
+            <wp:effectExtent l="0" t="0" r="6985" b="0"/>
+            <wp:docPr id="14" name="Picture 14" descr="C:\Users\Sabbir\Documents\GitHub\CMPE323\labs\lab08\figures\fig09.png"/>
             <wp:cNvGraphicFramePr>
               <a:graphicFrameLocks xmlns:a="http://schemas.openxmlformats.org/drawingml/2006/main" noChangeAspect="1"/>
             </wp:cNvGraphicFramePr>
@@ -6821,26 +6914,26 @@
               <a:graphicData uri="http://schemas.openxmlformats.org/drawingml/2006/picture">
                 <pic:pic xmlns:pic="http://schemas.openxmlformats.org/drawingml/2006/picture">
                   <pic:nvPicPr>
-                    <pic:cNvPr id="0" name="Picture 30" descr="C:\Users\Sabbir\Documents\GitHub\CMPE323\labs\lab08\figures\fig08.png"/>
+                    <pic:cNvPr id="0" name="Picture 10" descr="C:\Users\Sabbir\Documents\GitHub\CMPE323\labs\lab08\figures\fig09.png"/>
                     <pic:cNvPicPr>
                       <a:picLocks noChangeAspect="1" noChangeArrowheads="1"/>
                     </pic:cNvPicPr>
                   </pic:nvPicPr>
                   <pic:blipFill rotWithShape="1">
-                    <a:blip r:embed="rId27">
+                    <a:blip r:embed="rId28">
                       <a:extLst>
                         <a:ext uri="{28A0092B-C50C-407E-A947-70E740481C1C}">
                           <a14:useLocalDpi xmlns:a14="http://schemas.microsoft.com/office/drawing/2010/main" val="0"/>
                         </a:ext>
                       </a:extLst>
                     </a:blip>
-                    <a:srcRect l="8507" t="4777" r="7865" b="3822"/>
+                    <a:srcRect l="8187" t="4140" r="7864" b="3503"/>
                     <a:stretch/>
                   </pic:blipFill>
                   <pic:spPr bwMode="auto">
                     <a:xfrm>
                       <a:off x="0" y="0"/>
-                      <a:ext cx="6112992" cy="3367427"/>
+                      <a:ext cx="6391019" cy="3543779"/>
                     </a:xfrm>
                     <a:prstGeom prst="rect">
                       <a:avLst/>
@@ -6864,23 +6957,35 @@
     </w:p>
     <w:p>
       <w:pPr>
-        <w:ind w:left="-720" w:firstLine="720"/>
+        <w:ind w:left="-360"/>
         <w:jc w:val="center"/>
         <w:rPr>
-          <w:sz w:val="24"/>
-        </w:rPr>
-      </w:pPr>
-      <w:r>
-        <w:rPr>
           <w:b/>
         </w:rPr>
-        <w:t>Figure 8</w:t>
-      </w:r>
+      </w:pPr>
       <w:r>
         <w:rPr>
           <w:b/>
         </w:rPr>
-        <w:t>: Discrete Time Fourier Transform</w:t>
+        <w:t>Figure 9</w:t>
+      </w:r>
+      <w:r>
+        <w:rPr>
+          <w:b/>
+        </w:rPr>
+        <w:t xml:space="preserve">: </w:t>
+      </w:r>
+      <w:r>
+        <w:rPr>
+          <w:b/>
+        </w:rPr>
+        <w:t>Fast</w:t>
+      </w:r>
+      <w:r>
+        <w:rPr>
+          <w:b/>
+        </w:rPr>
+        <w:t xml:space="preserve"> Fourier Transform</w:t>
       </w:r>
       <w:r>
         <w:rPr>
@@ -6893,7 +6998,7 @@
           <w:b/>
           <w:vertAlign w:val="subscript"/>
         </w:rPr>
-        <w:t>1</w:t>
+        <w:t>2</w:t>
       </w:r>
       <w:r>
         <w:rPr>
@@ -6901,21 +7006,15 @@
         </w:rPr>
         <w:t>(t)</w:t>
       </w:r>
-    </w:p>
-    <w:p>
-      <w:pPr>
-        <w:ind w:left="-540"/>
-      </w:pPr>
       <w:r>
         <w:rPr>
           <w:noProof/>
         </w:rPr>
-        <w:lastRenderedPageBreak/>
         <w:drawing>
           <wp:inline distT="0" distB="0" distL="0" distR="0">
-            <wp:extent cx="6348396" cy="3514725"/>
+            <wp:extent cx="6404920" cy="3552825"/>
             <wp:effectExtent l="0" t="0" r="0" b="0"/>
-            <wp:docPr id="8" name="Picture 8" descr="C:\Users\Sabbir\Documents\GitHub\CMPE323\labs\lab08\figures\fig09.png"/>
+            <wp:docPr id="15" name="Picture 15" descr="C:\Users\Sabbir\Documents\GitHub\CMPE323\labs\lab08\figures\fig10.png"/>
             <wp:cNvGraphicFramePr>
               <a:graphicFrameLocks xmlns:a="http://schemas.openxmlformats.org/drawingml/2006/main" noChangeAspect="1"/>
             </wp:cNvGraphicFramePr>
@@ -6923,26 +7022,26 @@
               <a:graphicData uri="http://schemas.openxmlformats.org/drawingml/2006/picture">
                 <pic:pic xmlns:pic="http://schemas.openxmlformats.org/drawingml/2006/picture">
                   <pic:nvPicPr>
-                    <pic:cNvPr id="0" name="Picture 31" descr="C:\Users\Sabbir\Documents\GitHub\CMPE323\labs\lab08\figures\fig09.png"/>
+                    <pic:cNvPr id="0" name="Picture 11" descr="C:\Users\Sabbir\Documents\GitHub\CMPE323\labs\lab08\figures\fig10.png"/>
                     <pic:cNvPicPr>
                       <a:picLocks noChangeAspect="1" noChangeArrowheads="1"/>
                     </pic:cNvPicPr>
                   </pic:nvPicPr>
                   <pic:blipFill rotWithShape="1">
-                    <a:blip r:embed="rId28">
+                    <a:blip r:embed="rId29">
                       <a:extLst>
                         <a:ext uri="{28A0092B-C50C-407E-A947-70E740481C1C}">
                           <a14:useLocalDpi xmlns:a14="http://schemas.microsoft.com/office/drawing/2010/main" val="0"/>
                         </a:ext>
                       </a:extLst>
                     </a:blip>
-                    <a:srcRect l="8347" t="4458" r="7864" b="3503"/>
+                    <a:srcRect l="8347" t="4140" r="8026" b="3822"/>
                     <a:stretch/>
                   </pic:blipFill>
                   <pic:spPr bwMode="auto">
                     <a:xfrm>
                       <a:off x="0" y="0"/>
-                      <a:ext cx="6348396" cy="3514725"/>
+                      <a:ext cx="6451825" cy="3578843"/>
                     </a:xfrm>
                     <a:prstGeom prst="rect">
                       <a:avLst/>
@@ -6966,23 +7065,35 @@
     </w:p>
     <w:p>
       <w:pPr>
-        <w:ind w:left="-360"/>
+        <w:ind w:left="-720" w:firstLine="720"/>
         <w:jc w:val="center"/>
         <w:rPr>
+          <w:sz w:val="24"/>
+        </w:rPr>
+      </w:pPr>
+      <w:r>
+        <w:rPr>
           <w:b/>
         </w:rPr>
-      </w:pPr>
+        <w:t>Figure 10</w:t>
+      </w:r>
       <w:r>
         <w:rPr>
           <w:b/>
         </w:rPr>
-        <w:t>Figure 9</w:t>
+        <w:t xml:space="preserve">: </w:t>
       </w:r>
       <w:r>
         <w:rPr>
           <w:b/>
         </w:rPr>
-        <w:t>: Discrete Time Fourier Transform</w:t>
+        <w:t xml:space="preserve">Fast </w:t>
+      </w:r>
+      <w:r>
+        <w:rPr>
+          <w:b/>
+        </w:rPr>
+        <w:t>Fourier Transform</w:t>
       </w:r>
       <w:r>
         <w:rPr>
@@ -6995,130 +7106,24 @@
           <w:b/>
           <w:vertAlign w:val="subscript"/>
         </w:rPr>
-        <w:t>2</w:t>
+        <w:t>3</w:t>
       </w:r>
       <w:r>
         <w:rPr>
           <w:b/>
         </w:rPr>
         <w:t>(t)</w:t>
-      </w:r>
-      <w:r>
-        <w:rPr>
-          <w:noProof/>
-        </w:rPr>
-        <w:drawing>
-          <wp:inline distT="0" distB="0" distL="0" distR="0">
-            <wp:extent cx="6385158" cy="3486150"/>
-            <wp:effectExtent l="0" t="0" r="0" b="0"/>
-            <wp:docPr id="9" name="Picture 9" descr="C:\Users\Sabbir\Documents\GitHub\CMPE323\labs\lab08\figures\fig10.png"/>
-            <wp:cNvGraphicFramePr>
-              <a:graphicFrameLocks xmlns:a="http://schemas.openxmlformats.org/drawingml/2006/main" noChangeAspect="1"/>
-            </wp:cNvGraphicFramePr>
-            <a:graphic xmlns:a="http://schemas.openxmlformats.org/drawingml/2006/main">
-              <a:graphicData uri="http://schemas.openxmlformats.org/drawingml/2006/picture">
-                <pic:pic xmlns:pic="http://schemas.openxmlformats.org/drawingml/2006/picture">
-                  <pic:nvPicPr>
-                    <pic:cNvPr id="0" name="Picture 32" descr="C:\Users\Sabbir\Documents\GitHub\CMPE323\labs\lab08\figures\fig10.png"/>
-                    <pic:cNvPicPr>
-                      <a:picLocks noChangeAspect="1" noChangeArrowheads="1"/>
-                    </pic:cNvPicPr>
-                  </pic:nvPicPr>
-                  <pic:blipFill rotWithShape="1">
-                    <a:blip r:embed="rId29">
-                      <a:extLst>
-                        <a:ext uri="{28A0092B-C50C-407E-A947-70E740481C1C}">
-                          <a14:useLocalDpi xmlns:a14="http://schemas.microsoft.com/office/drawing/2010/main" val="0"/>
-                        </a:ext>
-                      </a:extLst>
-                    </a:blip>
-                    <a:srcRect l="8347" t="5096" r="7864" b="4140"/>
-                    <a:stretch/>
-                  </pic:blipFill>
-                  <pic:spPr bwMode="auto">
-                    <a:xfrm>
-                      <a:off x="0" y="0"/>
-                      <a:ext cx="6390464" cy="3489047"/>
-                    </a:xfrm>
-                    <a:prstGeom prst="rect">
-                      <a:avLst/>
-                    </a:prstGeom>
-                    <a:noFill/>
-                    <a:ln>
-                      <a:noFill/>
-                    </a:ln>
-                    <a:extLst>
-                      <a:ext uri="{53640926-AAD7-44D8-BBD7-CCE9431645EC}">
-                        <a14:shadowObscured xmlns:a14="http://schemas.microsoft.com/office/drawing/2010/main"/>
-                      </a:ext>
-                    </a:extLst>
-                  </pic:spPr>
-                </pic:pic>
-              </a:graphicData>
-            </a:graphic>
-          </wp:inline>
-        </w:drawing>
       </w:r>
     </w:p>
     <w:p>
       <w:pPr>
-        <w:ind w:left="-720" w:firstLine="720"/>
-        <w:jc w:val="center"/>
-        <w:rPr>
-          <w:sz w:val="24"/>
-        </w:rPr>
-      </w:pPr>
-      <w:r>
-        <w:rPr>
-          <w:b/>
-        </w:rPr>
-        <w:t>Figure 10</w:t>
-      </w:r>
-      <w:r>
-        <w:rPr>
-          <w:b/>
-        </w:rPr>
-        <w:t xml:space="preserve">: </w:t>
-      </w:r>
-      <w:r>
-        <w:rPr>
-          <w:b/>
-        </w:rPr>
-        <w:t xml:space="preserve">Fast </w:t>
-      </w:r>
-      <w:r>
-        <w:rPr>
-          <w:b/>
-        </w:rPr>
-        <w:t>Fourier Transform</w:t>
-      </w:r>
-      <w:r>
-        <w:rPr>
-          <w:b/>
-        </w:rPr>
-        <w:t xml:space="preserve"> on w</w:t>
-      </w:r>
-      <w:r>
-        <w:rPr>
-          <w:b/>
-          <w:vertAlign w:val="subscript"/>
-        </w:rPr>
-        <w:t>3</w:t>
-      </w:r>
-      <w:r>
-        <w:rPr>
-          <w:b/>
-        </w:rPr>
-        <w:t>(t)</w:t>
-      </w:r>
-    </w:p>
-    <w:p>
-      <w:pPr>
         <w:ind w:left="540"/>
       </w:pPr>
       <w:r>
-        <w:t>The functions appear to be identical to when they were multiplied by the complex exponential.</w:t>
-      </w:r>
+        <w:t>Both the theoretical and computed functions appear identical to each other except some discrepancies in the phases.</w:t>
+      </w:r>
+      <w:bookmarkStart w:id="0" w:name="_GoBack"/>
+      <w:bookmarkEnd w:id="0"/>
     </w:p>
     <w:sectPr>
       <w:footerReference w:type="default" r:id="rId30"/>
@@ -10035,7 +10040,7 @@
 </file>
 
 <file path=customXml/itemProps1.xml><?xml version="1.0" encoding="utf-8"?>
-<ds:datastoreItem xmlns:ds="http://schemas.openxmlformats.org/officeDocument/2006/customXml" ds:itemID="{8D618B58-1A83-44B9-95B1-B5DC38113A78}">
+<ds:datastoreItem xmlns:ds="http://schemas.openxmlformats.org/officeDocument/2006/customXml" ds:itemID="{61BC2804-5F92-4F35-AA3B-00C5BA3DE092}">
   <ds:schemaRefs>
     <ds:schemaRef ds:uri="http://schemas.openxmlformats.org/officeDocument/2006/bibliography"/>
   </ds:schemaRefs>

</xml_diff>